<commit_message>
content out help for form excel to DB added
</commit_message>
<xml_diff>
--- a/deliverables/documents/Work with github.docx
+++ b/deliverables/documents/Work with github.docx
@@ -21,35 +21,19 @@
     </w:p>
     <w:p>
       <w:r>
-        <w:t xml:space="preserve">Install </w:t>
-      </w:r>
-      <w:proofErr w:type="spellStart"/>
-      <w:r>
-        <w:t>git</w:t>
-      </w:r>
-      <w:proofErr w:type="spellEnd"/>
-      <w:r>
-        <w:t xml:space="preserve"> local:</w:t>
+        <w:t>Install git local:</w:t>
       </w:r>
     </w:p>
     <w:p>
       <w:r>
         <w:t xml:space="preserve">Download from </w:t>
       </w:r>
-      <w:hyperlink r:id="rId4" w:history="1">
-        <w:proofErr w:type="spellStart"/>
+      <w:hyperlink r:id="rId5" w:history="1">
         <w:r>
           <w:rPr>
             <w:rStyle w:val="Hyperlink"/>
           </w:rPr>
-          <w:t>Git</w:t>
-        </w:r>
-        <w:proofErr w:type="spellEnd"/>
-        <w:r>
-          <w:rPr>
-            <w:rStyle w:val="Hyperlink"/>
-          </w:rPr>
-          <w:t xml:space="preserve"> - Install for Windows</w:t>
+          <w:t>Git - Install for Windows</w:t>
         </w:r>
       </w:hyperlink>
     </w:p>
@@ -71,7 +55,7 @@
                     <pic:cNvPicPr/>
                   </pic:nvPicPr>
                   <pic:blipFill>
-                    <a:blip r:embed="rId5"/>
+                    <a:blip r:embed="rId6"/>
                     <a:stretch>
                       <a:fillRect/>
                     </a:stretch>
@@ -94,23 +78,13 @@
     </w:p>
     <w:p>
       <w:r>
-        <w:t xml:space="preserve">After installing </w:t>
-      </w:r>
-      <w:proofErr w:type="spellStart"/>
-      <w:r>
-        <w:t>zou</w:t>
-      </w:r>
-      <w:proofErr w:type="spellEnd"/>
-      <w:r>
-        <w:t xml:space="preserve"> have </w:t>
-      </w:r>
-      <w:proofErr w:type="spellStart"/>
-      <w:r>
-        <w:t>git</w:t>
-      </w:r>
-      <w:proofErr w:type="spellEnd"/>
-      <w:r>
-        <w:t xml:space="preserve"> </w:t>
+        <w:t>Aft</w:t>
+      </w:r>
+      <w:r>
+        <w:t>er installing y</w:t>
+      </w:r>
+      <w:r>
+        <w:t xml:space="preserve">ou have git </w:t>
       </w:r>
       <w:proofErr w:type="gramStart"/>
       <w:r>
@@ -137,7 +111,7 @@
                     <pic:cNvPicPr/>
                   </pic:nvPicPr>
                   <pic:blipFill>
-                    <a:blip r:embed="rId6"/>
+                    <a:blip r:embed="rId7"/>
                     <a:stretch>
                       <a:fillRect/>
                     </a:stretch>
@@ -179,7 +153,7 @@
                     <pic:cNvPicPr/>
                   </pic:nvPicPr>
                   <pic:blipFill>
-                    <a:blip r:embed="rId7"/>
+                    <a:blip r:embed="rId8"/>
                     <a:stretch>
                       <a:fillRect/>
                     </a:stretch>
@@ -199,6 +173,334 @@
           </wp:inline>
         </w:drawing>
       </w:r>
+    </w:p>
+    <w:p>
+      <w:r>
+        <w:t xml:space="preserve">To download existing git repository: (keep in mind </w:t>
+      </w:r>
+      <w:proofErr w:type="spellStart"/>
+      <w:r>
+        <w:t>its</w:t>
+      </w:r>
+      <w:proofErr w:type="spellEnd"/>
+      <w:r>
+        <w:t xml:space="preserve"> not Windows but </w:t>
+      </w:r>
+      <w:proofErr w:type="spellStart"/>
+      <w:r>
+        <w:t>Linux</w:t>
+      </w:r>
+      <w:proofErr w:type="gramStart"/>
+      <w:r>
+        <w:t>?Unix</w:t>
+      </w:r>
+      <w:proofErr w:type="spellEnd"/>
+      <w:proofErr w:type="gramEnd"/>
+      <w:r>
+        <w:t xml:space="preserve"> style in man things, e.g. / </w:t>
+      </w:r>
+      <w:proofErr w:type="spellStart"/>
+      <w:r>
+        <w:t>instaed</w:t>
+      </w:r>
+      <w:proofErr w:type="spellEnd"/>
+      <w:r>
+        <w:t xml:space="preserve"> of \)</w:t>
+      </w:r>
+    </w:p>
+    <w:p>
+      <w:pPr>
+        <w:pStyle w:val="ListParagraph"/>
+        <w:numPr>
+          <w:ilvl w:val="0"/>
+          <w:numId w:val="1"/>
+        </w:numPr>
+        <w:autoSpaceDE w:val="0"/>
+        <w:autoSpaceDN w:val="0"/>
+        <w:adjustRightInd w:val="0"/>
+        <w:spacing w:after="0" w:line="240" w:lineRule="auto"/>
+        <w:rPr>
+          <w:rFonts w:ascii="Lucida Console" w:hAnsi="Lucida Console" w:cs="Lucida Console"/>
+          <w:sz w:val="18"/>
+          <w:szCs w:val="18"/>
+        </w:rPr>
+      </w:pPr>
+      <w:r>
+        <w:t xml:space="preserve">Create a local directory for this e.g. </w:t>
+      </w:r>
+      <w:r>
+        <w:rPr>
+          <w:rFonts w:ascii="Lucida Console" w:hAnsi="Lucida Console" w:cs="Lucida Console"/>
+          <w:sz w:val="18"/>
+          <w:szCs w:val="18"/>
+        </w:rPr>
+        <w:t>/c/Users/Administrator/Documents/</w:t>
+      </w:r>
+      <w:proofErr w:type="spellStart"/>
+      <w:r>
+        <w:rPr>
+          <w:rFonts w:ascii="Lucida Console" w:hAnsi="Lucida Console" w:cs="Lucida Console"/>
+          <w:sz w:val="18"/>
+          <w:szCs w:val="18"/>
+        </w:rPr>
+        <w:t>elc_png</w:t>
+      </w:r>
+      <w:proofErr w:type="spellEnd"/>
+    </w:p>
+    <w:p>
+      <w:pPr>
+        <w:pStyle w:val="ListParagraph"/>
+        <w:numPr>
+          <w:ilvl w:val="0"/>
+          <w:numId w:val="1"/>
+        </w:numPr>
+        <w:autoSpaceDE w:val="0"/>
+        <w:autoSpaceDN w:val="0"/>
+        <w:adjustRightInd w:val="0"/>
+        <w:spacing w:after="0" w:line="240" w:lineRule="auto"/>
+      </w:pPr>
+      <w:r>
+        <w:t xml:space="preserve">There add the remote </w:t>
+      </w:r>
+    </w:p>
+    <w:p>
+      <w:pPr>
+        <w:autoSpaceDE w:val="0"/>
+        <w:autoSpaceDN w:val="0"/>
+        <w:adjustRightInd w:val="0"/>
+        <w:spacing w:after="0" w:line="240" w:lineRule="auto"/>
+      </w:pPr>
+      <w:proofErr w:type="gramStart"/>
+      <w:r>
+        <w:rPr>
+          <w:rFonts w:ascii="Courier New" w:hAnsi="Courier New" w:cs="Courier New"/>
+        </w:rPr>
+        <w:t>git</w:t>
+      </w:r>
+      <w:proofErr w:type="gramEnd"/>
+      <w:r>
+        <w:rPr>
+          <w:rFonts w:ascii="Courier New" w:hAnsi="Courier New" w:cs="Courier New"/>
+        </w:rPr>
+        <w:t xml:space="preserve"> remote add origin</w:t>
+      </w:r>
+      <w:r>
+        <w:rPr>
+          <w:rFonts w:ascii="Courier New" w:hAnsi="Courier New" w:cs="Courier New"/>
+        </w:rPr>
+        <w:t xml:space="preserve"> </w:t>
+      </w:r>
+      <w:hyperlink r:id="rId9" w:history="1">
+        <w:r>
+          <w:rPr>
+            <w:rStyle w:val="Hyperlink"/>
+            <w:rFonts w:ascii="Courier New" w:hAnsi="Courier New" w:cs="Courier New"/>
+          </w:rPr>
+          <w:t>https://github.com/miwohlf-dot/elc-database/tree/master/deliverables</w:t>
+        </w:r>
+      </w:hyperlink>
+      <w:r>
+        <w:t xml:space="preserve"> </w:t>
+      </w:r>
+    </w:p>
+    <w:p>
+      <w:pPr>
+        <w:autoSpaceDE w:val="0"/>
+        <w:autoSpaceDN w:val="0"/>
+        <w:adjustRightInd w:val="0"/>
+        <w:spacing w:after="0" w:line="240" w:lineRule="auto"/>
+      </w:pPr>
+      <w:proofErr w:type="gramStart"/>
+      <w:r>
+        <w:t>this</w:t>
+      </w:r>
+      <w:proofErr w:type="gramEnd"/>
+      <w:r>
+        <w:t xml:space="preserve"> points to </w:t>
+      </w:r>
+      <w:proofErr w:type="spellStart"/>
+      <w:r>
+        <w:t>elc</w:t>
+      </w:r>
+      <w:proofErr w:type="spellEnd"/>
+      <w:r>
+        <w:t xml:space="preserve"> database</w:t>
+      </w:r>
+    </w:p>
+    <w:p>
+      <w:pPr>
+        <w:pStyle w:val="ListParagraph"/>
+        <w:numPr>
+          <w:ilvl w:val="0"/>
+          <w:numId w:val="1"/>
+        </w:numPr>
+      </w:pPr>
+      <w:r>
+        <w:rPr>
+          <w:rFonts w:ascii="Courier New" w:hAnsi="Courier New" w:cs="Courier New"/>
+        </w:rPr>
+        <w:t>Git clone</w:t>
+      </w:r>
+      <w:r>
+        <w:t xml:space="preserve"> takes all remote files also to your local directory</w:t>
+      </w:r>
+    </w:p>
+    <w:p>
+      <w:r>
+        <w:t xml:space="preserve">If you change or add or delete one of the files do it like </w:t>
+      </w:r>
+      <w:proofErr w:type="gramStart"/>
+      <w:r>
+        <w:t>this:</w:t>
+      </w:r>
+      <w:proofErr w:type="gramEnd"/>
+    </w:p>
+    <w:p>
+      <w:pPr>
+        <w:pStyle w:val="ListParagraph"/>
+        <w:numPr>
+          <w:ilvl w:val="0"/>
+          <w:numId w:val="2"/>
+        </w:numPr>
+      </w:pPr>
+      <w:r>
+        <w:t xml:space="preserve">Git </w:t>
+      </w:r>
+      <w:proofErr w:type="gramStart"/>
+      <w:r>
+        <w:t>add .</w:t>
+      </w:r>
+      <w:proofErr w:type="gramEnd"/>
+      <w:r>
+        <w:t xml:space="preserve"> </w:t>
+      </w:r>
+      <w:r>
+        <w:drawing>
+          <wp:inline distT="0" distB="0" distL="0" distR="0" wp14:anchorId="32D784EC" wp14:editId="27395B0D">
+            <wp:extent cx="4826248" cy="292115"/>
+            <wp:effectExtent l="0" t="0" r="0" b="0"/>
+            <wp:docPr id="4" name="Picture 4"/>
+            <wp:cNvGraphicFramePr>
+              <a:graphicFrameLocks xmlns:a="http://schemas.openxmlformats.org/drawingml/2006/main" noChangeAspect="1"/>
+            </wp:cNvGraphicFramePr>
+            <a:graphic xmlns:a="http://schemas.openxmlformats.org/drawingml/2006/main">
+              <a:graphicData uri="http://schemas.openxmlformats.org/drawingml/2006/picture">
+                <pic:pic xmlns:pic="http://schemas.openxmlformats.org/drawingml/2006/picture">
+                  <pic:nvPicPr>
+                    <pic:cNvPr id="1" name=""/>
+                    <pic:cNvPicPr/>
+                  </pic:nvPicPr>
+                  <pic:blipFill>
+                    <a:blip r:embed="rId10"/>
+                    <a:stretch>
+                      <a:fillRect/>
+                    </a:stretch>
+                  </pic:blipFill>
+                  <pic:spPr>
+                    <a:xfrm>
+                      <a:off x="0" y="0"/>
+                      <a:ext cx="4826248" cy="292115"/>
+                    </a:xfrm>
+                    <a:prstGeom prst="rect">
+                      <a:avLst/>
+                    </a:prstGeom>
+                  </pic:spPr>
+                </pic:pic>
+              </a:graphicData>
+            </a:graphic>
+          </wp:inline>
+        </w:drawing>
+      </w:r>
+    </w:p>
+    <w:p>
+      <w:pPr>
+        <w:pStyle w:val="ListParagraph"/>
+        <w:numPr>
+          <w:ilvl w:val="0"/>
+          <w:numId w:val="2"/>
+        </w:numPr>
+      </w:pPr>
+      <w:r>
+        <w:t>Git commit –m “comment ”</w:t>
+      </w:r>
+      <w:r>
+        <w:rPr>
+          <w:noProof/>
+        </w:rPr>
+        <w:t xml:space="preserve"> </w:t>
+      </w:r>
+      <w:r>
+        <w:drawing>
+          <wp:inline distT="0" distB="0" distL="0" distR="0" wp14:anchorId="229B760D" wp14:editId="1A9F8E87">
+            <wp:extent cx="4750044" cy="273064"/>
+            <wp:effectExtent l="0" t="0" r="0" b="0"/>
+            <wp:docPr id="5" name="Picture 5"/>
+            <wp:cNvGraphicFramePr>
+              <a:graphicFrameLocks xmlns:a="http://schemas.openxmlformats.org/drawingml/2006/main" noChangeAspect="1"/>
+            </wp:cNvGraphicFramePr>
+            <a:graphic xmlns:a="http://schemas.openxmlformats.org/drawingml/2006/main">
+              <a:graphicData uri="http://schemas.openxmlformats.org/drawingml/2006/picture">
+                <pic:pic xmlns:pic="http://schemas.openxmlformats.org/drawingml/2006/picture">
+                  <pic:nvPicPr>
+                    <pic:cNvPr id="1" name=""/>
+                    <pic:cNvPicPr/>
+                  </pic:nvPicPr>
+                  <pic:blipFill>
+                    <a:blip r:embed="rId11"/>
+                    <a:stretch>
+                      <a:fillRect/>
+                    </a:stretch>
+                  </pic:blipFill>
+                  <pic:spPr>
+                    <a:xfrm>
+                      <a:off x="0" y="0"/>
+                      <a:ext cx="4750044" cy="273064"/>
+                    </a:xfrm>
+                    <a:prstGeom prst="rect">
+                      <a:avLst/>
+                    </a:prstGeom>
+                  </pic:spPr>
+                </pic:pic>
+              </a:graphicData>
+            </a:graphic>
+          </wp:inline>
+        </w:drawing>
+      </w:r>
+    </w:p>
+    <w:p>
+      <w:pPr>
+        <w:pStyle w:val="ListParagraph"/>
+        <w:numPr>
+          <w:ilvl w:val="0"/>
+          <w:numId w:val="2"/>
+        </w:numPr>
+      </w:pPr>
+      <w:r>
+        <w:rPr>
+          <w:rFonts w:ascii="Courier New" w:hAnsi="Courier New" w:cs="Courier New"/>
+          <w:noProof/>
+        </w:rPr>
+        <w:lastRenderedPageBreak/>
+        <w:t>Git push</w:t>
+      </w:r>
+      <w:r>
+        <w:rPr>
+          <w:noProof/>
+        </w:rPr>
+        <w:t xml:space="preserve"> to send it to remote repository</w:t>
+      </w:r>
+    </w:p>
+    <w:p>
+      <w:pPr>
+        <w:pStyle w:val="ListParagraph"/>
+        <w:numPr>
+          <w:ilvl w:val="0"/>
+          <w:numId w:val="2"/>
+        </w:numPr>
+      </w:pPr>
+      <w:r>
+        <w:t>ready</w:t>
+      </w:r>
       <w:bookmarkStart w:id="0" w:name="_GoBack"/>
       <w:bookmarkEnd w:id="0"/>
     </w:p>
@@ -210,6 +512,192 @@
     </w:sectPr>
   </w:body>
 </w:document>
+</file>
+
+<file path=word/numbering.xml><?xml version="1.0" encoding="utf-8"?>
+<w:numbering xmlns:wpc="http://schemas.microsoft.com/office/word/2010/wordprocessingCanvas" xmlns:cx="http://schemas.microsoft.com/office/drawing/2014/chartex" xmlns:cx1="http://schemas.microsoft.com/office/drawing/2015/9/8/chartex" xmlns:mc="http://schemas.openxmlformats.org/markup-compatibility/2006" xmlns:o="urn:schemas-microsoft-com:office:office" xmlns:r="http://schemas.openxmlformats.org/officeDocument/2006/relationships" xmlns:m="http://schemas.openxmlformats.org/officeDocument/2006/math" xmlns:v="urn:schemas-microsoft-com:vml" xmlns:wp14="http://schemas.microsoft.com/office/word/2010/wordprocessingDrawing" xmlns:wp="http://schemas.openxmlformats.org/drawingml/2006/wordprocessingDrawing" xmlns:w10="urn:schemas-microsoft-com:office:word" xmlns:w="http://schemas.openxmlformats.org/wordprocessingml/2006/main" xmlns:w14="http://schemas.microsoft.com/office/word/2010/wordml" xmlns:w15="http://schemas.microsoft.com/office/word/2012/wordml" xmlns:w16se="http://schemas.microsoft.com/office/word/2015/wordml/symex" xmlns:wpg="http://schemas.microsoft.com/office/word/2010/wordprocessingGroup" xmlns:wpi="http://schemas.microsoft.com/office/word/2010/wordprocessingInk" xmlns:wne="http://schemas.microsoft.com/office/word/2006/wordml" xmlns:wps="http://schemas.microsoft.com/office/word/2010/wordprocessingShape" mc:Ignorable="w14 w15 w16se wp14">
+  <w:abstractNum w:abstractNumId="0" w15:restartNumberingAfterBreak="0">
+    <w:nsid w:val="4F732906"/>
+    <w:multiLevelType w:val="hybridMultilevel"/>
+    <w:tmpl w:val="86B6548C"/>
+    <w:lvl w:ilvl="0" w:tplc="0409000F">
+      <w:start w:val="1"/>
+      <w:numFmt w:val="decimal"/>
+      <w:lvlText w:val="%1."/>
+      <w:lvlJc w:val="left"/>
+      <w:pPr>
+        <w:ind w:left="720" w:hanging="360"/>
+      </w:pPr>
+    </w:lvl>
+    <w:lvl w:ilvl="1" w:tplc="04090019" w:tentative="1">
+      <w:start w:val="1"/>
+      <w:numFmt w:val="lowerLetter"/>
+      <w:lvlText w:val="%2."/>
+      <w:lvlJc w:val="left"/>
+      <w:pPr>
+        <w:ind w:left="1440" w:hanging="360"/>
+      </w:pPr>
+    </w:lvl>
+    <w:lvl w:ilvl="2" w:tplc="0409001B" w:tentative="1">
+      <w:start w:val="1"/>
+      <w:numFmt w:val="lowerRoman"/>
+      <w:lvlText w:val="%3."/>
+      <w:lvlJc w:val="right"/>
+      <w:pPr>
+        <w:ind w:left="2160" w:hanging="180"/>
+      </w:pPr>
+    </w:lvl>
+    <w:lvl w:ilvl="3" w:tplc="0409000F" w:tentative="1">
+      <w:start w:val="1"/>
+      <w:numFmt w:val="decimal"/>
+      <w:lvlText w:val="%4."/>
+      <w:lvlJc w:val="left"/>
+      <w:pPr>
+        <w:ind w:left="2880" w:hanging="360"/>
+      </w:pPr>
+    </w:lvl>
+    <w:lvl w:ilvl="4" w:tplc="04090019" w:tentative="1">
+      <w:start w:val="1"/>
+      <w:numFmt w:val="lowerLetter"/>
+      <w:lvlText w:val="%5."/>
+      <w:lvlJc w:val="left"/>
+      <w:pPr>
+        <w:ind w:left="3600" w:hanging="360"/>
+      </w:pPr>
+    </w:lvl>
+    <w:lvl w:ilvl="5" w:tplc="0409001B" w:tentative="1">
+      <w:start w:val="1"/>
+      <w:numFmt w:val="lowerRoman"/>
+      <w:lvlText w:val="%6."/>
+      <w:lvlJc w:val="right"/>
+      <w:pPr>
+        <w:ind w:left="4320" w:hanging="180"/>
+      </w:pPr>
+    </w:lvl>
+    <w:lvl w:ilvl="6" w:tplc="0409000F" w:tentative="1">
+      <w:start w:val="1"/>
+      <w:numFmt w:val="decimal"/>
+      <w:lvlText w:val="%7."/>
+      <w:lvlJc w:val="left"/>
+      <w:pPr>
+        <w:ind w:left="5040" w:hanging="360"/>
+      </w:pPr>
+    </w:lvl>
+    <w:lvl w:ilvl="7" w:tplc="04090019" w:tentative="1">
+      <w:start w:val="1"/>
+      <w:numFmt w:val="lowerLetter"/>
+      <w:lvlText w:val="%8."/>
+      <w:lvlJc w:val="left"/>
+      <w:pPr>
+        <w:ind w:left="5760" w:hanging="360"/>
+      </w:pPr>
+    </w:lvl>
+    <w:lvl w:ilvl="8" w:tplc="0409001B" w:tentative="1">
+      <w:start w:val="1"/>
+      <w:numFmt w:val="lowerRoman"/>
+      <w:lvlText w:val="%9."/>
+      <w:lvlJc w:val="right"/>
+      <w:pPr>
+        <w:ind w:left="6480" w:hanging="180"/>
+      </w:pPr>
+    </w:lvl>
+  </w:abstractNum>
+  <w:abstractNum w:abstractNumId="1" w15:restartNumberingAfterBreak="0">
+    <w:nsid w:val="657505ED"/>
+    <w:multiLevelType w:val="hybridMultilevel"/>
+    <w:tmpl w:val="A918A79A"/>
+    <w:lvl w:ilvl="0" w:tplc="0409000F">
+      <w:start w:val="1"/>
+      <w:numFmt w:val="decimal"/>
+      <w:lvlText w:val="%1."/>
+      <w:lvlJc w:val="left"/>
+      <w:pPr>
+        <w:ind w:left="720" w:hanging="360"/>
+      </w:pPr>
+      <w:rPr>
+        <w:rFonts w:hint="default"/>
+      </w:rPr>
+    </w:lvl>
+    <w:lvl w:ilvl="1" w:tplc="04090019" w:tentative="1">
+      <w:start w:val="1"/>
+      <w:numFmt w:val="lowerLetter"/>
+      <w:lvlText w:val="%2."/>
+      <w:lvlJc w:val="left"/>
+      <w:pPr>
+        <w:ind w:left="1440" w:hanging="360"/>
+      </w:pPr>
+    </w:lvl>
+    <w:lvl w:ilvl="2" w:tplc="0409001B" w:tentative="1">
+      <w:start w:val="1"/>
+      <w:numFmt w:val="lowerRoman"/>
+      <w:lvlText w:val="%3."/>
+      <w:lvlJc w:val="right"/>
+      <w:pPr>
+        <w:ind w:left="2160" w:hanging="180"/>
+      </w:pPr>
+    </w:lvl>
+    <w:lvl w:ilvl="3" w:tplc="0409000F" w:tentative="1">
+      <w:start w:val="1"/>
+      <w:numFmt w:val="decimal"/>
+      <w:lvlText w:val="%4."/>
+      <w:lvlJc w:val="left"/>
+      <w:pPr>
+        <w:ind w:left="2880" w:hanging="360"/>
+      </w:pPr>
+    </w:lvl>
+    <w:lvl w:ilvl="4" w:tplc="04090019" w:tentative="1">
+      <w:start w:val="1"/>
+      <w:numFmt w:val="lowerLetter"/>
+      <w:lvlText w:val="%5."/>
+      <w:lvlJc w:val="left"/>
+      <w:pPr>
+        <w:ind w:left="3600" w:hanging="360"/>
+      </w:pPr>
+    </w:lvl>
+    <w:lvl w:ilvl="5" w:tplc="0409001B" w:tentative="1">
+      <w:start w:val="1"/>
+      <w:numFmt w:val="lowerRoman"/>
+      <w:lvlText w:val="%6."/>
+      <w:lvlJc w:val="right"/>
+      <w:pPr>
+        <w:ind w:left="4320" w:hanging="180"/>
+      </w:pPr>
+    </w:lvl>
+    <w:lvl w:ilvl="6" w:tplc="0409000F" w:tentative="1">
+      <w:start w:val="1"/>
+      <w:numFmt w:val="decimal"/>
+      <w:lvlText w:val="%7."/>
+      <w:lvlJc w:val="left"/>
+      <w:pPr>
+        <w:ind w:left="5040" w:hanging="360"/>
+      </w:pPr>
+    </w:lvl>
+    <w:lvl w:ilvl="7" w:tplc="04090019" w:tentative="1">
+      <w:start w:val="1"/>
+      <w:numFmt w:val="lowerLetter"/>
+      <w:lvlText w:val="%8."/>
+      <w:lvlJc w:val="left"/>
+      <w:pPr>
+        <w:ind w:left="5760" w:hanging="360"/>
+      </w:pPr>
+    </w:lvl>
+    <w:lvl w:ilvl="8" w:tplc="0409001B" w:tentative="1">
+      <w:start w:val="1"/>
+      <w:numFmt w:val="lowerRoman"/>
+      <w:lvlText w:val="%9."/>
+      <w:lvlJc w:val="right"/>
+      <w:pPr>
+        <w:ind w:left="6480" w:hanging="180"/>
+      </w:pPr>
+    </w:lvl>
+  </w:abstractNum>
+  <w:num w:numId="1">
+    <w:abstractNumId w:val="0"/>
+  </w:num>
+  <w:num w:numId="2">
+    <w:abstractNumId w:val="1"/>
+  </w:num>
+</w:numbering>
 </file>
 
 <file path=word/styles.xml><?xml version="1.0" encoding="utf-8"?>
@@ -637,13 +1125,23 @@
     <w:name w:val="Hyperlink"/>
     <w:basedOn w:val="DefaultParagraphFont"/>
     <w:uiPriority w:val="99"/>
-    <w:semiHidden/>
     <w:unhideWhenUsed/>
     <w:rsid w:val="00DF77EC"/>
     <w:rPr>
       <w:color w:val="0000FF"/>
       <w:u w:val="single"/>
     </w:rPr>
+  </w:style>
+  <w:style w:type="paragraph" w:styleId="ListParagraph">
+    <w:name w:val="List Paragraph"/>
+    <w:basedOn w:val="Normal"/>
+    <w:uiPriority w:val="34"/>
+    <w:qFormat/>
+    <w:rsid w:val="00E30559"/>
+    <w:pPr>
+      <w:ind w:left="720"/>
+      <w:contextualSpacing/>
+    </w:pPr>
   </w:style>
 </w:styles>
 </file>

</xml_diff>

<commit_message>
document changes on git and mapping
</commit_message>
<xml_diff>
--- a/deliverables/documents/Work with github.docx
+++ b/deliverables/documents/Work with github.docx
@@ -3,6 +3,9 @@
 <w:document xmlns:wpc="http://schemas.microsoft.com/office/word/2010/wordprocessingCanvas" xmlns:cx="http://schemas.microsoft.com/office/drawing/2014/chartex" xmlns:cx1="http://schemas.microsoft.com/office/drawing/2015/9/8/chartex" xmlns:mc="http://schemas.openxmlformats.org/markup-compatibility/2006" xmlns:o="urn:schemas-microsoft-com:office:office" xmlns:r="http://schemas.openxmlformats.org/officeDocument/2006/relationships" xmlns:m="http://schemas.openxmlformats.org/officeDocument/2006/math" xmlns:v="urn:schemas-microsoft-com:vml" xmlns:wp14="http://schemas.microsoft.com/office/word/2010/wordprocessingDrawing" xmlns:wp="http://schemas.openxmlformats.org/drawingml/2006/wordprocessingDrawing" xmlns:w10="urn:schemas-microsoft-com:office:word" xmlns:w="http://schemas.openxmlformats.org/wordprocessingml/2006/main" xmlns:w14="http://schemas.microsoft.com/office/word/2010/wordml" xmlns:w15="http://schemas.microsoft.com/office/word/2012/wordml" xmlns:w16se="http://schemas.microsoft.com/office/word/2015/wordml/symex" xmlns:wpg="http://schemas.microsoft.com/office/word/2010/wordprocessingGroup" xmlns:wpi="http://schemas.microsoft.com/office/word/2010/wordprocessingInk" xmlns:wne="http://schemas.microsoft.com/office/word/2006/wordml" xmlns:wps="http://schemas.microsoft.com/office/word/2010/wordprocessingShape" mc:Ignorable="w14 w15 w16se wp14">
   <w:body>
     <w:p>
+      <w:pPr>
+        <w:pStyle w:val="Heading1"/>
+      </w:pPr>
       <w:r>
         <w:t xml:space="preserve">Work with </w:t>
       </w:r>
@@ -13,6 +16,9 @@
       <w:proofErr w:type="spellEnd"/>
     </w:p>
     <w:p>
+      <w:pPr>
+        <w:pStyle w:val="Heading2"/>
+      </w:pPr>
       <w:proofErr w:type="spellStart"/>
       <w:r>
         <w:t>Prerequesits</w:t>
@@ -20,6 +26,9 @@
       <w:proofErr w:type="spellEnd"/>
     </w:p>
     <w:p>
+      <w:pPr>
+        <w:pStyle w:val="Heading3"/>
+      </w:pPr>
       <w:r>
         <w:t>Install git local:</w:t>
       </w:r>
@@ -39,6 +48,9 @@
     </w:p>
     <w:p>
       <w:r>
+        <w:rPr>
+          <w:noProof/>
+        </w:rPr>
         <w:drawing>
           <wp:inline distT="0" distB="0" distL="0" distR="0" wp14:anchorId="66A5E023" wp14:editId="54AA0EA7">
             <wp:extent cx="4991357" cy="2597283"/>
@@ -77,6 +89,14 @@
       </w:r>
     </w:p>
     <w:p>
+      <w:pPr>
+        <w:pStyle w:val="Heading2"/>
+      </w:pPr>
+      <w:r>
+        <w:t>Working with it</w:t>
+      </w:r>
+    </w:p>
+    <w:p>
       <w:r>
         <w:t>Aft</w:t>
       </w:r>
@@ -137,6 +157,9 @@
     </w:p>
     <w:p>
       <w:r>
+        <w:rPr>
+          <w:noProof/>
+        </w:rPr>
         <w:drawing>
           <wp:inline distT="0" distB="0" distL="0" distR="0" wp14:anchorId="18D8A244" wp14:editId="2AD91AC2">
             <wp:extent cx="5188217" cy="673135"/>
@@ -176,34 +199,23 @@
     </w:p>
     <w:p>
       <w:r>
-        <w:t xml:space="preserve">To download existing git repository: (keep in mind </w:t>
-      </w:r>
-      <w:proofErr w:type="spellStart"/>
-      <w:r>
-        <w:t>its</w:t>
-      </w:r>
-      <w:proofErr w:type="spellEnd"/>
-      <w:r>
-        <w:t xml:space="preserve"> not Windows but </w:t>
-      </w:r>
-      <w:proofErr w:type="spellStart"/>
-      <w:r>
-        <w:t>Linux</w:t>
-      </w:r>
-      <w:proofErr w:type="gramStart"/>
-      <w:r>
-        <w:t>?Unix</w:t>
-      </w:r>
-      <w:proofErr w:type="spellEnd"/>
-      <w:proofErr w:type="gramEnd"/>
-      <w:r>
-        <w:t xml:space="preserve"> style in man things, e.g. / </w:t>
-      </w:r>
-      <w:proofErr w:type="spellStart"/>
-      <w:r>
-        <w:t>instaed</w:t>
-      </w:r>
-      <w:proofErr w:type="spellEnd"/>
+        <w:t>To download existing git repository: (keep in mind it</w:t>
+      </w:r>
+      <w:r>
+        <w:t>’</w:t>
+      </w:r>
+      <w:r>
+        <w:t>s not Windows but Linux</w:t>
+      </w:r>
+      <w:r>
+        <w:t>/</w:t>
+      </w:r>
+      <w:r>
+        <w:t xml:space="preserve">Unix style in man things, e.g. / </w:t>
+      </w:r>
+      <w:r>
+        <w:t>instead</w:t>
+      </w:r>
       <w:r>
         <w:t xml:space="preserve"> of \)</w:t>
       </w:r>
@@ -269,37 +281,49 @@
         <w:autoSpaceDN w:val="0"/>
         <w:adjustRightInd w:val="0"/>
         <w:spacing w:after="0" w:line="240" w:lineRule="auto"/>
+        <w:rPr>
+          <w:color w:val="FF0000"/>
+        </w:rPr>
       </w:pPr>
       <w:proofErr w:type="gramStart"/>
       <w:r>
         <w:rPr>
           <w:rFonts w:ascii="Courier New" w:hAnsi="Courier New" w:cs="Courier New"/>
-        </w:rPr>
-        <w:t>git</w:t>
-      </w:r>
-      <w:proofErr w:type="gramEnd"/>
+          <w:color w:val="FF0000"/>
+        </w:rPr>
+        <w:t>gi</w:t>
+      </w:r>
+      <w:bookmarkStart w:id="0" w:name="_GoBack"/>
+      <w:bookmarkEnd w:id="0"/>
       <w:r>
         <w:rPr>
           <w:rFonts w:ascii="Courier New" w:hAnsi="Courier New" w:cs="Courier New"/>
-        </w:rPr>
-        <w:t xml:space="preserve"> remote add origin</w:t>
-      </w:r>
+          <w:color w:val="FF0000"/>
+        </w:rPr>
+        <w:t>t</w:t>
+      </w:r>
+      <w:proofErr w:type="gramEnd"/>
       <w:r>
         <w:rPr>
           <w:rFonts w:ascii="Courier New" w:hAnsi="Courier New" w:cs="Courier New"/>
-        </w:rPr>
-        <w:t xml:space="preserve"> </w:t>
+          <w:color w:val="FF0000"/>
+        </w:rPr>
+        <w:t xml:space="preserve"> remote add origin </w:t>
       </w:r>
       <w:hyperlink r:id="rId9" w:history="1">
         <w:r>
           <w:rPr>
             <w:rStyle w:val="Hyperlink"/>
             <w:rFonts w:ascii="Courier New" w:hAnsi="Courier New" w:cs="Courier New"/>
+            <w:color w:val="FF0000"/>
           </w:rPr>
           <w:t>https://github.com/miwohlf-dot/elc-database/tree/master/deliverables</w:t>
         </w:r>
       </w:hyperlink>
       <w:r>
+        <w:rPr>
+          <w:color w:val="FF0000"/>
+        </w:rPr>
         <w:t xml:space="preserve"> </w:t>
       </w:r>
     </w:p>
@@ -310,11 +334,9 @@
         <w:adjustRightInd w:val="0"/>
         <w:spacing w:after="0" w:line="240" w:lineRule="auto"/>
       </w:pPr>
-      <w:proofErr w:type="gramStart"/>
-      <w:r>
-        <w:t>this</w:t>
-      </w:r>
-      <w:proofErr w:type="gramEnd"/>
+      <w:r>
+        <w:t>This</w:t>
+      </w:r>
       <w:r>
         <w:t xml:space="preserve"> points to </w:t>
       </w:r>
@@ -346,40 +368,147 @@
       </w:r>
     </w:p>
     <w:p>
-      <w:r>
-        <w:t xml:space="preserve">If you change or add or delete one of the files do it like </w:t>
-      </w:r>
-      <w:proofErr w:type="gramStart"/>
-      <w:r>
-        <w:t>this:</w:t>
-      </w:r>
-      <w:proofErr w:type="gramEnd"/>
-    </w:p>
-    <w:p>
-      <w:pPr>
-        <w:pStyle w:val="ListParagraph"/>
-        <w:numPr>
-          <w:ilvl w:val="0"/>
-          <w:numId w:val="2"/>
-        </w:numPr>
-      </w:pPr>
-      <w:r>
-        <w:t xml:space="preserve">Git </w:t>
-      </w:r>
-      <w:proofErr w:type="gramStart"/>
-      <w:r>
-        <w:t>add .</w:t>
-      </w:r>
-      <w:proofErr w:type="gramEnd"/>
-      <w:r>
-        <w:t xml:space="preserve"> </w:t>
-      </w:r>
-      <w:r>
+      <w:pPr>
+        <w:pStyle w:val="Heading2"/>
+      </w:pPr>
+      <w:r>
+        <w:t>After adding or changing some code or document</w:t>
+      </w:r>
+    </w:p>
+    <w:p>
+      <w:r>
+        <w:t>The red thigs have to be written:</w:t>
+      </w:r>
+    </w:p>
+    <w:p>
+      <w:pPr>
+        <w:autoSpaceDE w:val="0"/>
+        <w:autoSpaceDN w:val="0"/>
+        <w:adjustRightInd w:val="0"/>
+        <w:spacing w:after="0" w:line="240" w:lineRule="auto"/>
+        <w:rPr>
+          <w:rFonts w:ascii="Lucida Console" w:hAnsi="Lucida Console" w:cs="Lucida Console"/>
+          <w:color w:val="00A89A"/>
+          <w:sz w:val="18"/>
+          <w:szCs w:val="18"/>
+        </w:rPr>
+      </w:pPr>
+      <w:r>
+        <w:rPr>
+          <w:rFonts w:ascii="Lucida Console" w:hAnsi="Lucida Console" w:cs="Lucida Console"/>
+          <w:color w:val="1CA800"/>
+          <w:sz w:val="18"/>
+          <w:szCs w:val="18"/>
+        </w:rPr>
+        <w:t xml:space="preserve">Administrator@DESKTOP-1KM7I9U </w:t>
+      </w:r>
+      <w:r>
+        <w:rPr>
+          <w:rFonts w:ascii="Lucida Console" w:hAnsi="Lucida Console" w:cs="Lucida Console"/>
+          <w:color w:val="B148C6"/>
+          <w:sz w:val="18"/>
+          <w:szCs w:val="18"/>
+        </w:rPr>
+        <w:t xml:space="preserve">MINGW64 </w:t>
+      </w:r>
+      <w:r>
+        <w:rPr>
+          <w:rFonts w:ascii="Lucida Console" w:hAnsi="Lucida Console" w:cs="Lucida Console"/>
+          <w:color w:val="C0A000"/>
+          <w:sz w:val="18"/>
+          <w:szCs w:val="18"/>
+        </w:rPr>
+        <w:t>~/Documents/</w:t>
+      </w:r>
+      <w:proofErr w:type="spellStart"/>
+      <w:r>
+        <w:rPr>
+          <w:rFonts w:ascii="Lucida Console" w:hAnsi="Lucida Console" w:cs="Lucida Console"/>
+          <w:color w:val="C0A000"/>
+          <w:sz w:val="18"/>
+          <w:szCs w:val="18"/>
+        </w:rPr>
+        <w:t>elc_png</w:t>
+      </w:r>
+      <w:proofErr w:type="spellEnd"/>
+      <w:r>
+        <w:rPr>
+          <w:rFonts w:ascii="Lucida Console" w:hAnsi="Lucida Console" w:cs="Lucida Console"/>
+          <w:color w:val="00A89A"/>
+          <w:sz w:val="18"/>
+          <w:szCs w:val="18"/>
+        </w:rPr>
+        <w:t xml:space="preserve"> (master)</w:t>
+      </w:r>
+    </w:p>
+    <w:p>
+      <w:pPr>
+        <w:autoSpaceDE w:val="0"/>
+        <w:autoSpaceDN w:val="0"/>
+        <w:adjustRightInd w:val="0"/>
+        <w:spacing w:after="0" w:line="240" w:lineRule="auto"/>
+        <w:rPr>
+          <w:rFonts w:ascii="Lucida Console" w:hAnsi="Lucida Console" w:cs="Lucida Console"/>
+          <w:color w:val="FF0000"/>
+          <w:sz w:val="18"/>
+          <w:szCs w:val="18"/>
+        </w:rPr>
+      </w:pPr>
+      <w:r>
+        <w:rPr>
+          <w:rFonts w:ascii="Lucida Console" w:hAnsi="Lucida Console" w:cs="Lucida Console"/>
+          <w:sz w:val="18"/>
+          <w:szCs w:val="18"/>
+        </w:rPr>
+        <w:t xml:space="preserve">$ </w:t>
+      </w:r>
+      <w:proofErr w:type="gramStart"/>
+      <w:r>
+        <w:rPr>
+          <w:rFonts w:ascii="Lucida Console" w:hAnsi="Lucida Console" w:cs="Lucida Console"/>
+          <w:color w:val="FF0000"/>
+          <w:sz w:val="18"/>
+          <w:szCs w:val="18"/>
+        </w:rPr>
+        <w:t>git</w:t>
+      </w:r>
+      <w:proofErr w:type="gramEnd"/>
+      <w:r>
+        <w:rPr>
+          <w:rFonts w:ascii="Lucida Console" w:hAnsi="Lucida Console" w:cs="Lucida Console"/>
+          <w:color w:val="FF0000"/>
+          <w:sz w:val="18"/>
+          <w:szCs w:val="18"/>
+        </w:rPr>
+        <w:t xml:space="preserve"> add .</w:t>
+      </w:r>
+    </w:p>
+    <w:p>
+      <w:pPr>
+        <w:autoSpaceDE w:val="0"/>
+        <w:autoSpaceDN w:val="0"/>
+        <w:adjustRightInd w:val="0"/>
+        <w:spacing w:after="0" w:line="240" w:lineRule="auto"/>
+        <w:rPr>
+          <w:rFonts w:ascii="Lucida Console" w:hAnsi="Lucida Console" w:cs="Lucida Console"/>
+          <w:color w:val="FF0000"/>
+          <w:sz w:val="18"/>
+          <w:szCs w:val="18"/>
+        </w:rPr>
+      </w:pPr>
+      <w:r>
+        <w:rPr>
+          <w:rFonts w:ascii="Lucida Console" w:hAnsi="Lucida Console" w:cs="Lucida Console"/>
+          <w:color w:val="FF0000"/>
+          <w:sz w:val="18"/>
+          <w:szCs w:val="18"/>
+        </w:rPr>
+        <w:lastRenderedPageBreak/>
         <w:drawing>
-          <wp:inline distT="0" distB="0" distL="0" distR="0" wp14:anchorId="32D784EC" wp14:editId="27395B0D">
-            <wp:extent cx="4826248" cy="292115"/>
+          <wp:inline distT="0" distB="0" distL="0" distR="0" wp14:anchorId="5D672DFD" wp14:editId="1C1DD409">
+            <wp:extent cx="4667490" cy="368319"/>
             <wp:effectExtent l="0" t="0" r="0" b="0"/>
-            <wp:docPr id="4" name="Picture 4"/>
+            <wp:docPr id="6" name="Picture 6"/>
             <wp:cNvGraphicFramePr>
               <a:graphicFrameLocks xmlns:a="http://schemas.openxmlformats.org/drawingml/2006/main" noChangeAspect="1"/>
             </wp:cNvGraphicFramePr>
@@ -399,7 +528,7 @@
                   <pic:spPr>
                     <a:xfrm>
                       <a:off x="0" y="0"/>
-                      <a:ext cx="4826248" cy="292115"/>
+                      <a:ext cx="4667490" cy="368319"/>
                     </a:xfrm>
                     <a:prstGeom prst="rect">
                       <a:avLst/>
@@ -414,27 +543,1176 @@
     </w:p>
     <w:p>
       <w:pPr>
-        <w:pStyle w:val="ListParagraph"/>
-        <w:numPr>
-          <w:ilvl w:val="0"/>
-          <w:numId w:val="2"/>
-        </w:numPr>
-      </w:pPr>
-      <w:r>
-        <w:t>Git commit –m “comment ”</w:t>
-      </w:r>
-      <w:r>
-        <w:rPr>
-          <w:noProof/>
+        <w:autoSpaceDE w:val="0"/>
+        <w:autoSpaceDN w:val="0"/>
+        <w:adjustRightInd w:val="0"/>
+        <w:spacing w:after="0" w:line="240" w:lineRule="auto"/>
+        <w:rPr>
+          <w:rFonts w:ascii="Lucida Console" w:hAnsi="Lucida Console" w:cs="Lucida Console"/>
+          <w:sz w:val="18"/>
+          <w:szCs w:val="18"/>
+        </w:rPr>
+      </w:pPr>
+    </w:p>
+    <w:p>
+      <w:pPr>
+        <w:autoSpaceDE w:val="0"/>
+        <w:autoSpaceDN w:val="0"/>
+        <w:adjustRightInd w:val="0"/>
+        <w:spacing w:after="0" w:line="240" w:lineRule="auto"/>
+        <w:rPr>
+          <w:rFonts w:ascii="Lucida Console" w:hAnsi="Lucida Console" w:cs="Lucida Console"/>
+          <w:color w:val="00A89A"/>
+          <w:sz w:val="18"/>
+          <w:szCs w:val="18"/>
+        </w:rPr>
+      </w:pPr>
+      <w:r>
+        <w:rPr>
+          <w:rFonts w:ascii="Lucida Console" w:hAnsi="Lucida Console" w:cs="Lucida Console"/>
+          <w:color w:val="1CA800"/>
+          <w:sz w:val="18"/>
+          <w:szCs w:val="18"/>
+        </w:rPr>
+        <w:t xml:space="preserve">Administrator@DESKTOP-1KM7I9U </w:t>
+      </w:r>
+      <w:r>
+        <w:rPr>
+          <w:rFonts w:ascii="Lucida Console" w:hAnsi="Lucida Console" w:cs="Lucida Console"/>
+          <w:color w:val="B148C6"/>
+          <w:sz w:val="18"/>
+          <w:szCs w:val="18"/>
+        </w:rPr>
+        <w:t xml:space="preserve">MINGW64 </w:t>
+      </w:r>
+      <w:r>
+        <w:rPr>
+          <w:rFonts w:ascii="Lucida Console" w:hAnsi="Lucida Console" w:cs="Lucida Console"/>
+          <w:color w:val="C0A000"/>
+          <w:sz w:val="18"/>
+          <w:szCs w:val="18"/>
+        </w:rPr>
+        <w:t>~/Documents/</w:t>
+      </w:r>
+      <w:proofErr w:type="spellStart"/>
+      <w:r>
+        <w:rPr>
+          <w:rFonts w:ascii="Lucida Console" w:hAnsi="Lucida Console" w:cs="Lucida Console"/>
+          <w:color w:val="C0A000"/>
+          <w:sz w:val="18"/>
+          <w:szCs w:val="18"/>
+        </w:rPr>
+        <w:t>elc_png</w:t>
+      </w:r>
+      <w:proofErr w:type="spellEnd"/>
+      <w:r>
+        <w:rPr>
+          <w:rFonts w:ascii="Lucida Console" w:hAnsi="Lucida Console" w:cs="Lucida Console"/>
+          <w:color w:val="00A89A"/>
+          <w:sz w:val="18"/>
+          <w:szCs w:val="18"/>
+        </w:rPr>
+        <w:t xml:space="preserve"> (master)</w:t>
+      </w:r>
+    </w:p>
+    <w:p>
+      <w:pPr>
+        <w:autoSpaceDE w:val="0"/>
+        <w:autoSpaceDN w:val="0"/>
+        <w:adjustRightInd w:val="0"/>
+        <w:spacing w:after="0" w:line="240" w:lineRule="auto"/>
+        <w:rPr>
+          <w:rFonts w:ascii="Lucida Console" w:hAnsi="Lucida Console" w:cs="Lucida Console"/>
+          <w:sz w:val="18"/>
+          <w:szCs w:val="18"/>
+        </w:rPr>
+      </w:pPr>
+      <w:r>
+        <w:rPr>
+          <w:rFonts w:ascii="Lucida Console" w:hAnsi="Lucida Console" w:cs="Lucida Console"/>
+          <w:sz w:val="18"/>
+          <w:szCs w:val="18"/>
+        </w:rPr>
+        <w:t xml:space="preserve">$ </w:t>
+      </w:r>
+      <w:proofErr w:type="gramStart"/>
+      <w:r>
+        <w:rPr>
+          <w:rFonts w:ascii="Lucida Console" w:hAnsi="Lucida Console" w:cs="Lucida Console"/>
+          <w:color w:val="FF0000"/>
+          <w:sz w:val="18"/>
+          <w:szCs w:val="18"/>
+        </w:rPr>
+        <w:t>git</w:t>
+      </w:r>
+      <w:proofErr w:type="gramEnd"/>
+      <w:r>
+        <w:rPr>
+          <w:rFonts w:ascii="Lucida Console" w:hAnsi="Lucida Console" w:cs="Lucida Console"/>
+          <w:color w:val="FF0000"/>
+          <w:sz w:val="18"/>
+          <w:szCs w:val="18"/>
+        </w:rPr>
+        <w:t xml:space="preserve"> commit -m "content out help for form excel to DB added"</w:t>
+      </w:r>
+    </w:p>
+    <w:p>
+      <w:pPr>
+        <w:autoSpaceDE w:val="0"/>
+        <w:autoSpaceDN w:val="0"/>
+        <w:adjustRightInd w:val="0"/>
+        <w:spacing w:after="0" w:line="240" w:lineRule="auto"/>
+        <w:rPr>
+          <w:rFonts w:ascii="Lucida Console" w:hAnsi="Lucida Console" w:cs="Lucida Console"/>
+          <w:sz w:val="18"/>
+          <w:szCs w:val="18"/>
+        </w:rPr>
+      </w:pPr>
+      <w:r>
+        <w:rPr>
+          <w:rFonts w:ascii="Lucida Console" w:hAnsi="Lucida Console" w:cs="Lucida Console"/>
+          <w:sz w:val="18"/>
+          <w:szCs w:val="18"/>
+        </w:rPr>
+        <w:t>[</w:t>
+      </w:r>
+      <w:proofErr w:type="gramStart"/>
+      <w:r>
+        <w:rPr>
+          <w:rFonts w:ascii="Lucida Console" w:hAnsi="Lucida Console" w:cs="Lucida Console"/>
+          <w:sz w:val="18"/>
+          <w:szCs w:val="18"/>
+        </w:rPr>
+        <w:t>master</w:t>
+      </w:r>
+      <w:proofErr w:type="gramEnd"/>
+      <w:r>
+        <w:rPr>
+          <w:rFonts w:ascii="Lucida Console" w:hAnsi="Lucida Console" w:cs="Lucida Console"/>
+          <w:sz w:val="18"/>
+          <w:szCs w:val="18"/>
+        </w:rPr>
+        <w:t xml:space="preserve"> 2da1c6e] content out help for form excel to DB added</w:t>
+      </w:r>
+    </w:p>
+    <w:p>
+      <w:pPr>
+        <w:autoSpaceDE w:val="0"/>
+        <w:autoSpaceDN w:val="0"/>
+        <w:adjustRightInd w:val="0"/>
+        <w:spacing w:after="0" w:line="240" w:lineRule="auto"/>
+        <w:rPr>
+          <w:rFonts w:ascii="Lucida Console" w:hAnsi="Lucida Console" w:cs="Lucida Console"/>
+          <w:sz w:val="18"/>
+          <w:szCs w:val="18"/>
+        </w:rPr>
+      </w:pPr>
+      <w:r>
+        <w:rPr>
+          <w:rFonts w:ascii="Lucida Console" w:hAnsi="Lucida Console" w:cs="Lucida Console"/>
+          <w:sz w:val="18"/>
+          <w:szCs w:val="18"/>
+        </w:rPr>
+        <w:t xml:space="preserve"> 27 files changed, 2 </w:t>
+      </w:r>
+      <w:proofErr w:type="gramStart"/>
+      <w:r>
+        <w:rPr>
+          <w:rFonts w:ascii="Lucida Console" w:hAnsi="Lucida Console" w:cs="Lucida Console"/>
+          <w:sz w:val="18"/>
+          <w:szCs w:val="18"/>
+        </w:rPr>
+        <w:t>insertions(</w:t>
+      </w:r>
+      <w:proofErr w:type="gramEnd"/>
+      <w:r>
+        <w:rPr>
+          <w:rFonts w:ascii="Lucida Console" w:hAnsi="Lucida Console" w:cs="Lucida Console"/>
+          <w:sz w:val="18"/>
+          <w:szCs w:val="18"/>
+        </w:rPr>
+        <w:t>+), 13517 deletions(-)</w:t>
+      </w:r>
+    </w:p>
+    <w:p>
+      <w:pPr>
+        <w:autoSpaceDE w:val="0"/>
+        <w:autoSpaceDN w:val="0"/>
+        <w:adjustRightInd w:val="0"/>
+        <w:spacing w:after="0" w:line="240" w:lineRule="auto"/>
+        <w:rPr>
+          <w:rFonts w:ascii="Lucida Console" w:hAnsi="Lucida Console" w:cs="Lucida Console"/>
+          <w:sz w:val="18"/>
+          <w:szCs w:val="18"/>
+        </w:rPr>
+      </w:pPr>
+      <w:r>
+        <w:rPr>
+          <w:rFonts w:ascii="Lucida Console" w:hAnsi="Lucida Console" w:cs="Lucida Console"/>
+          <w:sz w:val="18"/>
+          <w:szCs w:val="18"/>
         </w:rPr>
         <w:t xml:space="preserve"> </w:t>
       </w:r>
+      <w:proofErr w:type="gramStart"/>
+      <w:r>
+        <w:rPr>
+          <w:rFonts w:ascii="Lucida Console" w:hAnsi="Lucida Console" w:cs="Lucida Console"/>
+          <w:sz w:val="18"/>
+          <w:szCs w:val="18"/>
+        </w:rPr>
+        <w:t>create</w:t>
+      </w:r>
+      <w:proofErr w:type="gramEnd"/>
+      <w:r>
+        <w:rPr>
+          <w:rFonts w:ascii="Lucida Console" w:hAnsi="Lucida Console" w:cs="Lucida Console"/>
+          <w:sz w:val="18"/>
+          <w:szCs w:val="18"/>
+        </w:rPr>
+        <w:t xml:space="preserve"> mode 100644 deliverables/Templates/Example to load.xlsx</w:t>
+      </w:r>
+    </w:p>
+    <w:p>
+      <w:pPr>
+        <w:autoSpaceDE w:val="0"/>
+        <w:autoSpaceDN w:val="0"/>
+        <w:adjustRightInd w:val="0"/>
+        <w:spacing w:after="0" w:line="240" w:lineRule="auto"/>
+        <w:rPr>
+          <w:rFonts w:ascii="Lucida Console" w:hAnsi="Lucida Console" w:cs="Lucida Console"/>
+          <w:sz w:val="18"/>
+          <w:szCs w:val="18"/>
+        </w:rPr>
+      </w:pPr>
+      <w:r>
+        <w:rPr>
+          <w:rFonts w:ascii="Lucida Console" w:hAnsi="Lucida Console" w:cs="Lucida Console"/>
+          <w:sz w:val="18"/>
+          <w:szCs w:val="18"/>
+        </w:rPr>
+        <w:t xml:space="preserve"> </w:t>
+      </w:r>
+      <w:proofErr w:type="gramStart"/>
+      <w:r>
+        <w:rPr>
+          <w:rFonts w:ascii="Lucida Console" w:hAnsi="Lucida Console" w:cs="Lucida Console"/>
+          <w:sz w:val="18"/>
+          <w:szCs w:val="18"/>
+        </w:rPr>
+        <w:t>create</w:t>
+      </w:r>
+      <w:proofErr w:type="gramEnd"/>
+      <w:r>
+        <w:rPr>
+          <w:rFonts w:ascii="Lucida Console" w:hAnsi="Lucida Console" w:cs="Lucida Console"/>
+          <w:sz w:val="18"/>
+          <w:szCs w:val="18"/>
+        </w:rPr>
+        <w:t xml:space="preserve"> mode 100644 deliverables/Templates/~$Example to load.xlsx</w:t>
+      </w:r>
+    </w:p>
+    <w:p>
+      <w:pPr>
+        <w:autoSpaceDE w:val="0"/>
+        <w:autoSpaceDN w:val="0"/>
+        <w:adjustRightInd w:val="0"/>
+        <w:spacing w:after="0" w:line="240" w:lineRule="auto"/>
+        <w:rPr>
+          <w:rFonts w:ascii="Lucida Console" w:hAnsi="Lucida Console" w:cs="Lucida Console"/>
+          <w:sz w:val="18"/>
+          <w:szCs w:val="18"/>
+        </w:rPr>
+      </w:pPr>
+      <w:r>
+        <w:rPr>
+          <w:rFonts w:ascii="Lucida Console" w:hAnsi="Lucida Console" w:cs="Lucida Console"/>
+          <w:sz w:val="18"/>
+          <w:szCs w:val="18"/>
+        </w:rPr>
+        <w:t xml:space="preserve"> </w:t>
+      </w:r>
+      <w:proofErr w:type="gramStart"/>
+      <w:r>
+        <w:rPr>
+          <w:rFonts w:ascii="Lucida Console" w:hAnsi="Lucida Console" w:cs="Lucida Console"/>
+          <w:sz w:val="18"/>
+          <w:szCs w:val="18"/>
+        </w:rPr>
+        <w:t>delete</w:t>
+      </w:r>
+      <w:proofErr w:type="gramEnd"/>
+      <w:r>
+        <w:rPr>
+          <w:rFonts w:ascii="Lucida Console" w:hAnsi="Lucida Console" w:cs="Lucida Console"/>
+          <w:sz w:val="18"/>
+          <w:szCs w:val="18"/>
+        </w:rPr>
+        <w:t xml:space="preserve"> mode 100644 deliverables/database content/congregation.csv</w:t>
+      </w:r>
+    </w:p>
+    <w:p>
+      <w:pPr>
+        <w:autoSpaceDE w:val="0"/>
+        <w:autoSpaceDN w:val="0"/>
+        <w:adjustRightInd w:val="0"/>
+        <w:spacing w:after="0" w:line="240" w:lineRule="auto"/>
+        <w:rPr>
+          <w:rFonts w:ascii="Lucida Console" w:hAnsi="Lucida Console" w:cs="Lucida Console"/>
+          <w:sz w:val="18"/>
+          <w:szCs w:val="18"/>
+        </w:rPr>
+      </w:pPr>
+      <w:r>
+        <w:rPr>
+          <w:rFonts w:ascii="Lucida Console" w:hAnsi="Lucida Console" w:cs="Lucida Console"/>
+          <w:sz w:val="18"/>
+          <w:szCs w:val="18"/>
+        </w:rPr>
+        <w:t xml:space="preserve"> </w:t>
+      </w:r>
+      <w:proofErr w:type="gramStart"/>
+      <w:r>
+        <w:rPr>
+          <w:rFonts w:ascii="Lucida Console" w:hAnsi="Lucida Console" w:cs="Lucida Console"/>
+          <w:sz w:val="18"/>
+          <w:szCs w:val="18"/>
+        </w:rPr>
+        <w:t>delete</w:t>
+      </w:r>
+      <w:proofErr w:type="gramEnd"/>
+      <w:r>
+        <w:rPr>
+          <w:rFonts w:ascii="Lucida Console" w:hAnsi="Lucida Console" w:cs="Lucida Console"/>
+          <w:sz w:val="18"/>
+          <w:szCs w:val="18"/>
+        </w:rPr>
+        <w:t xml:space="preserve"> mode 100644 deliverables/database content/elc_seket.csv</w:t>
+      </w:r>
+    </w:p>
+    <w:p>
+      <w:pPr>
+        <w:autoSpaceDE w:val="0"/>
+        <w:autoSpaceDN w:val="0"/>
+        <w:adjustRightInd w:val="0"/>
+        <w:spacing w:after="0" w:line="240" w:lineRule="auto"/>
+        <w:rPr>
+          <w:rFonts w:ascii="Lucida Console" w:hAnsi="Lucida Console" w:cs="Lucida Console"/>
+          <w:sz w:val="18"/>
+          <w:szCs w:val="18"/>
+        </w:rPr>
+      </w:pPr>
+      <w:r>
+        <w:rPr>
+          <w:rFonts w:ascii="Lucida Console" w:hAnsi="Lucida Console" w:cs="Lucida Console"/>
+          <w:sz w:val="18"/>
+          <w:szCs w:val="18"/>
+        </w:rPr>
+        <w:t xml:space="preserve"> </w:t>
+      </w:r>
+      <w:proofErr w:type="gramStart"/>
+      <w:r>
+        <w:rPr>
+          <w:rFonts w:ascii="Lucida Console" w:hAnsi="Lucida Console" w:cs="Lucida Console"/>
+          <w:sz w:val="18"/>
+          <w:szCs w:val="18"/>
+        </w:rPr>
+        <w:t>delete</w:t>
+      </w:r>
+      <w:proofErr w:type="gramEnd"/>
+      <w:r>
+        <w:rPr>
+          <w:rFonts w:ascii="Lucida Console" w:hAnsi="Lucida Console" w:cs="Lucida Console"/>
+          <w:sz w:val="18"/>
+          <w:szCs w:val="18"/>
+        </w:rPr>
+        <w:t xml:space="preserve"> mode 100644 deliverables/database content/tbl_admin_struc1.csv</w:t>
+      </w:r>
+    </w:p>
+    <w:p>
+      <w:pPr>
+        <w:autoSpaceDE w:val="0"/>
+        <w:autoSpaceDN w:val="0"/>
+        <w:adjustRightInd w:val="0"/>
+        <w:spacing w:after="0" w:line="240" w:lineRule="auto"/>
+        <w:rPr>
+          <w:rFonts w:ascii="Lucida Console" w:hAnsi="Lucida Console" w:cs="Lucida Console"/>
+          <w:sz w:val="18"/>
+          <w:szCs w:val="18"/>
+        </w:rPr>
+      </w:pPr>
+      <w:r>
+        <w:rPr>
+          <w:rFonts w:ascii="Lucida Console" w:hAnsi="Lucida Console" w:cs="Lucida Console"/>
+          <w:sz w:val="18"/>
+          <w:szCs w:val="18"/>
+        </w:rPr>
+        <w:t xml:space="preserve"> </w:t>
+      </w:r>
+      <w:proofErr w:type="gramStart"/>
+      <w:r>
+        <w:rPr>
+          <w:rFonts w:ascii="Lucida Console" w:hAnsi="Lucida Console" w:cs="Lucida Console"/>
+          <w:sz w:val="18"/>
+          <w:szCs w:val="18"/>
+        </w:rPr>
+        <w:t>delete</w:t>
+      </w:r>
+      <w:proofErr w:type="gramEnd"/>
+      <w:r>
+        <w:rPr>
+          <w:rFonts w:ascii="Lucida Console" w:hAnsi="Lucida Console" w:cs="Lucida Console"/>
+          <w:sz w:val="18"/>
+          <w:szCs w:val="18"/>
+        </w:rPr>
+        <w:t xml:space="preserve"> mode 100644 deliverables/database content/tbl_admin_structure.csv</w:t>
+      </w:r>
+    </w:p>
+    <w:p>
+      <w:pPr>
+        <w:autoSpaceDE w:val="0"/>
+        <w:autoSpaceDN w:val="0"/>
+        <w:adjustRightInd w:val="0"/>
+        <w:spacing w:after="0" w:line="240" w:lineRule="auto"/>
+        <w:rPr>
+          <w:rFonts w:ascii="Lucida Console" w:hAnsi="Lucida Console" w:cs="Lucida Console"/>
+          <w:sz w:val="18"/>
+          <w:szCs w:val="18"/>
+        </w:rPr>
+      </w:pPr>
+      <w:r>
+        <w:rPr>
+          <w:rFonts w:ascii="Lucida Console" w:hAnsi="Lucida Console" w:cs="Lucida Console"/>
+          <w:sz w:val="18"/>
+          <w:szCs w:val="18"/>
+        </w:rPr>
+        <w:t xml:space="preserve"> </w:t>
+      </w:r>
+      <w:proofErr w:type="gramStart"/>
+      <w:r>
+        <w:rPr>
+          <w:rFonts w:ascii="Lucida Console" w:hAnsi="Lucida Console" w:cs="Lucida Console"/>
+          <w:sz w:val="18"/>
+          <w:szCs w:val="18"/>
+        </w:rPr>
+        <w:t>delete</w:t>
+      </w:r>
+      <w:proofErr w:type="gramEnd"/>
+      <w:r>
+        <w:rPr>
+          <w:rFonts w:ascii="Lucida Console" w:hAnsi="Lucida Console" w:cs="Lucida Console"/>
+          <w:sz w:val="18"/>
+          <w:szCs w:val="18"/>
+        </w:rPr>
+        <w:t xml:space="preserve"> mode 100644 deliverables/database content/tbl_banking.csv</w:t>
+      </w:r>
+    </w:p>
+    <w:p>
+      <w:pPr>
+        <w:autoSpaceDE w:val="0"/>
+        <w:autoSpaceDN w:val="0"/>
+        <w:adjustRightInd w:val="0"/>
+        <w:spacing w:after="0" w:line="240" w:lineRule="auto"/>
+        <w:rPr>
+          <w:rFonts w:ascii="Lucida Console" w:hAnsi="Lucida Console" w:cs="Lucida Console"/>
+          <w:sz w:val="18"/>
+          <w:szCs w:val="18"/>
+        </w:rPr>
+      </w:pPr>
+      <w:r>
+        <w:rPr>
+          <w:rFonts w:ascii="Lucida Console" w:hAnsi="Lucida Console" w:cs="Lucida Console"/>
+          <w:sz w:val="18"/>
+          <w:szCs w:val="18"/>
+        </w:rPr>
+        <w:t xml:space="preserve"> </w:t>
+      </w:r>
+      <w:proofErr w:type="gramStart"/>
+      <w:r>
+        <w:rPr>
+          <w:rFonts w:ascii="Lucida Console" w:hAnsi="Lucida Console" w:cs="Lucida Console"/>
+          <w:sz w:val="18"/>
+          <w:szCs w:val="18"/>
+        </w:rPr>
+        <w:t>delete</w:t>
+      </w:r>
+      <w:proofErr w:type="gramEnd"/>
+      <w:r>
+        <w:rPr>
+          <w:rFonts w:ascii="Lucida Console" w:hAnsi="Lucida Console" w:cs="Lucida Console"/>
+          <w:sz w:val="18"/>
+          <w:szCs w:val="18"/>
+        </w:rPr>
+        <w:t xml:space="preserve"> mode 100644 deliverables/database content/tbl_dep_pers_rel.csv</w:t>
+      </w:r>
+    </w:p>
+    <w:p>
+      <w:pPr>
+        <w:autoSpaceDE w:val="0"/>
+        <w:autoSpaceDN w:val="0"/>
+        <w:adjustRightInd w:val="0"/>
+        <w:spacing w:after="0" w:line="240" w:lineRule="auto"/>
+        <w:rPr>
+          <w:rFonts w:ascii="Lucida Console" w:hAnsi="Lucida Console" w:cs="Lucida Console"/>
+          <w:sz w:val="18"/>
+          <w:szCs w:val="18"/>
+        </w:rPr>
+      </w:pPr>
+      <w:r>
+        <w:rPr>
+          <w:rFonts w:ascii="Lucida Console" w:hAnsi="Lucida Console" w:cs="Lucida Console"/>
+          <w:sz w:val="18"/>
+          <w:szCs w:val="18"/>
+        </w:rPr>
+        <w:t xml:space="preserve"> </w:t>
+      </w:r>
+      <w:proofErr w:type="gramStart"/>
+      <w:r>
+        <w:rPr>
+          <w:rFonts w:ascii="Lucida Console" w:hAnsi="Lucida Console" w:cs="Lucida Console"/>
+          <w:sz w:val="18"/>
+          <w:szCs w:val="18"/>
+        </w:rPr>
+        <w:t>delete</w:t>
+      </w:r>
+      <w:proofErr w:type="gramEnd"/>
+      <w:r>
+        <w:rPr>
+          <w:rFonts w:ascii="Lucida Console" w:hAnsi="Lucida Console" w:cs="Lucida Console"/>
+          <w:sz w:val="18"/>
+          <w:szCs w:val="18"/>
+        </w:rPr>
+        <w:t xml:space="preserve"> mode 100644 deliverables/database content/tbl_dependants.csv</w:t>
+      </w:r>
+    </w:p>
+    <w:p>
+      <w:pPr>
+        <w:autoSpaceDE w:val="0"/>
+        <w:autoSpaceDN w:val="0"/>
+        <w:adjustRightInd w:val="0"/>
+        <w:spacing w:after="0" w:line="240" w:lineRule="auto"/>
+        <w:rPr>
+          <w:rFonts w:ascii="Lucida Console" w:hAnsi="Lucida Console" w:cs="Lucida Console"/>
+          <w:sz w:val="18"/>
+          <w:szCs w:val="18"/>
+        </w:rPr>
+      </w:pPr>
+      <w:r>
+        <w:rPr>
+          <w:rFonts w:ascii="Lucida Console" w:hAnsi="Lucida Console" w:cs="Lucida Console"/>
+          <w:sz w:val="18"/>
+          <w:szCs w:val="18"/>
+        </w:rPr>
+        <w:t xml:space="preserve"> </w:t>
+      </w:r>
+      <w:proofErr w:type="gramStart"/>
+      <w:r>
+        <w:rPr>
+          <w:rFonts w:ascii="Lucida Console" w:hAnsi="Lucida Console" w:cs="Lucida Console"/>
+          <w:sz w:val="18"/>
+          <w:szCs w:val="18"/>
+        </w:rPr>
+        <w:t>delete</w:t>
+      </w:r>
+      <w:proofErr w:type="gramEnd"/>
+      <w:r>
+        <w:rPr>
+          <w:rFonts w:ascii="Lucida Console" w:hAnsi="Lucida Console" w:cs="Lucida Console"/>
+          <w:sz w:val="18"/>
+          <w:szCs w:val="18"/>
+        </w:rPr>
+        <w:t xml:space="preserve"> mode 100644 deliverables/database content/tbl_elc_cong_codes.csv</w:t>
+      </w:r>
+    </w:p>
+    <w:p>
+      <w:pPr>
+        <w:autoSpaceDE w:val="0"/>
+        <w:autoSpaceDN w:val="0"/>
+        <w:adjustRightInd w:val="0"/>
+        <w:spacing w:after="0" w:line="240" w:lineRule="auto"/>
+        <w:rPr>
+          <w:rFonts w:ascii="Lucida Console" w:hAnsi="Lucida Console" w:cs="Lucida Console"/>
+          <w:sz w:val="18"/>
+          <w:szCs w:val="18"/>
+        </w:rPr>
+      </w:pPr>
+      <w:r>
+        <w:rPr>
+          <w:rFonts w:ascii="Lucida Console" w:hAnsi="Lucida Console" w:cs="Lucida Console"/>
+          <w:sz w:val="18"/>
+          <w:szCs w:val="18"/>
+        </w:rPr>
+        <w:t xml:space="preserve"> </w:t>
+      </w:r>
+      <w:proofErr w:type="gramStart"/>
+      <w:r>
+        <w:rPr>
+          <w:rFonts w:ascii="Lucida Console" w:hAnsi="Lucida Console" w:cs="Lucida Console"/>
+          <w:sz w:val="18"/>
+          <w:szCs w:val="18"/>
+        </w:rPr>
+        <w:t>delete</w:t>
+      </w:r>
+      <w:proofErr w:type="gramEnd"/>
+      <w:r>
+        <w:rPr>
+          <w:rFonts w:ascii="Lucida Console" w:hAnsi="Lucida Console" w:cs="Lucida Console"/>
+          <w:sz w:val="18"/>
+          <w:szCs w:val="18"/>
+        </w:rPr>
+        <w:t xml:space="preserve"> mode 100644 deliverables/database content/tbl_elc_struc1.csv</w:t>
+      </w:r>
+    </w:p>
+    <w:p>
+      <w:pPr>
+        <w:autoSpaceDE w:val="0"/>
+        <w:autoSpaceDN w:val="0"/>
+        <w:adjustRightInd w:val="0"/>
+        <w:spacing w:after="0" w:line="240" w:lineRule="auto"/>
+        <w:rPr>
+          <w:rFonts w:ascii="Lucida Console" w:hAnsi="Lucida Console" w:cs="Lucida Console"/>
+          <w:sz w:val="18"/>
+          <w:szCs w:val="18"/>
+        </w:rPr>
+      </w:pPr>
+      <w:r>
+        <w:rPr>
+          <w:rFonts w:ascii="Lucida Console" w:hAnsi="Lucida Console" w:cs="Lucida Console"/>
+          <w:sz w:val="18"/>
+          <w:szCs w:val="18"/>
+        </w:rPr>
+        <w:t xml:space="preserve"> </w:t>
+      </w:r>
+      <w:proofErr w:type="gramStart"/>
+      <w:r>
+        <w:rPr>
+          <w:rFonts w:ascii="Lucida Console" w:hAnsi="Lucida Console" w:cs="Lucida Console"/>
+          <w:sz w:val="18"/>
+          <w:szCs w:val="18"/>
+        </w:rPr>
+        <w:t>delete</w:t>
+      </w:r>
+      <w:proofErr w:type="gramEnd"/>
+      <w:r>
+        <w:rPr>
+          <w:rFonts w:ascii="Lucida Console" w:hAnsi="Lucida Console" w:cs="Lucida Console"/>
+          <w:sz w:val="18"/>
+          <w:szCs w:val="18"/>
+        </w:rPr>
+        <w:t xml:space="preserve"> mode 100644 deliverables/database content/tbl_emergency_contact.csv</w:t>
+      </w:r>
+    </w:p>
+    <w:p>
+      <w:pPr>
+        <w:autoSpaceDE w:val="0"/>
+        <w:autoSpaceDN w:val="0"/>
+        <w:adjustRightInd w:val="0"/>
+        <w:spacing w:after="0" w:line="240" w:lineRule="auto"/>
+        <w:rPr>
+          <w:rFonts w:ascii="Lucida Console" w:hAnsi="Lucida Console" w:cs="Lucida Console"/>
+          <w:sz w:val="18"/>
+          <w:szCs w:val="18"/>
+        </w:rPr>
+      </w:pPr>
+      <w:r>
+        <w:rPr>
+          <w:rFonts w:ascii="Lucida Console" w:hAnsi="Lucida Console" w:cs="Lucida Console"/>
+          <w:sz w:val="18"/>
+          <w:szCs w:val="18"/>
+        </w:rPr>
+        <w:t xml:space="preserve"> </w:t>
+      </w:r>
+      <w:proofErr w:type="gramStart"/>
+      <w:r>
+        <w:rPr>
+          <w:rFonts w:ascii="Lucida Console" w:hAnsi="Lucida Console" w:cs="Lucida Console"/>
+          <w:sz w:val="18"/>
+          <w:szCs w:val="18"/>
+        </w:rPr>
+        <w:t>delete</w:t>
+      </w:r>
+      <w:proofErr w:type="gramEnd"/>
+      <w:r>
+        <w:rPr>
+          <w:rFonts w:ascii="Lucida Console" w:hAnsi="Lucida Console" w:cs="Lucida Console"/>
+          <w:sz w:val="18"/>
+          <w:szCs w:val="18"/>
+        </w:rPr>
+        <w:t xml:space="preserve"> mode 100644 deliverables/database content/tbl_pers_school_rel.csv</w:t>
+      </w:r>
+    </w:p>
+    <w:p>
+      <w:pPr>
+        <w:autoSpaceDE w:val="0"/>
+        <w:autoSpaceDN w:val="0"/>
+        <w:adjustRightInd w:val="0"/>
+        <w:spacing w:after="0" w:line="240" w:lineRule="auto"/>
+        <w:rPr>
+          <w:rFonts w:ascii="Lucida Console" w:hAnsi="Lucida Console" w:cs="Lucida Console"/>
+          <w:sz w:val="18"/>
+          <w:szCs w:val="18"/>
+        </w:rPr>
+      </w:pPr>
+      <w:r>
+        <w:rPr>
+          <w:rFonts w:ascii="Lucida Console" w:hAnsi="Lucida Console" w:cs="Lucida Console"/>
+          <w:sz w:val="18"/>
+          <w:szCs w:val="18"/>
+        </w:rPr>
+        <w:t xml:space="preserve"> </w:t>
+      </w:r>
+      <w:proofErr w:type="gramStart"/>
+      <w:r>
+        <w:rPr>
+          <w:rFonts w:ascii="Lucida Console" w:hAnsi="Lucida Console" w:cs="Lucida Console"/>
+          <w:sz w:val="18"/>
+          <w:szCs w:val="18"/>
+        </w:rPr>
+        <w:t>delete</w:t>
+      </w:r>
+      <w:proofErr w:type="gramEnd"/>
+      <w:r>
+        <w:rPr>
+          <w:rFonts w:ascii="Lucida Console" w:hAnsi="Lucida Console" w:cs="Lucida Console"/>
+          <w:sz w:val="18"/>
+          <w:szCs w:val="18"/>
+        </w:rPr>
+        <w:t xml:space="preserve"> mode 100644 deliverables/database content/tbl_person.csv</w:t>
+      </w:r>
+    </w:p>
+    <w:p>
+      <w:pPr>
+        <w:autoSpaceDE w:val="0"/>
+        <w:autoSpaceDN w:val="0"/>
+        <w:adjustRightInd w:val="0"/>
+        <w:spacing w:after="0" w:line="240" w:lineRule="auto"/>
+        <w:rPr>
+          <w:rFonts w:ascii="Lucida Console" w:hAnsi="Lucida Console" w:cs="Lucida Console"/>
+          <w:sz w:val="18"/>
+          <w:szCs w:val="18"/>
+        </w:rPr>
+      </w:pPr>
+      <w:r>
+        <w:rPr>
+          <w:rFonts w:ascii="Lucida Console" w:hAnsi="Lucida Console" w:cs="Lucida Console"/>
+          <w:sz w:val="18"/>
+          <w:szCs w:val="18"/>
+        </w:rPr>
+        <w:t xml:space="preserve"> </w:t>
+      </w:r>
+      <w:proofErr w:type="gramStart"/>
+      <w:r>
+        <w:rPr>
+          <w:rFonts w:ascii="Lucida Console" w:hAnsi="Lucida Console" w:cs="Lucida Console"/>
+          <w:sz w:val="18"/>
+          <w:szCs w:val="18"/>
+        </w:rPr>
+        <w:t>delete</w:t>
+      </w:r>
+      <w:proofErr w:type="gramEnd"/>
+      <w:r>
+        <w:rPr>
+          <w:rFonts w:ascii="Lucida Console" w:hAnsi="Lucida Console" w:cs="Lucida Console"/>
+          <w:sz w:val="18"/>
+          <w:szCs w:val="18"/>
+        </w:rPr>
+        <w:t xml:space="preserve"> mode 100644 deliverables/database content/tbl_residence.csv</w:t>
+      </w:r>
+    </w:p>
+    <w:p>
+      <w:pPr>
+        <w:autoSpaceDE w:val="0"/>
+        <w:autoSpaceDN w:val="0"/>
+        <w:adjustRightInd w:val="0"/>
+        <w:spacing w:after="0" w:line="240" w:lineRule="auto"/>
+        <w:rPr>
+          <w:rFonts w:ascii="Lucida Console" w:hAnsi="Lucida Console" w:cs="Lucida Console"/>
+          <w:sz w:val="18"/>
+          <w:szCs w:val="18"/>
+        </w:rPr>
+      </w:pPr>
+      <w:r>
+        <w:rPr>
+          <w:rFonts w:ascii="Lucida Console" w:hAnsi="Lucida Console" w:cs="Lucida Console"/>
+          <w:sz w:val="18"/>
+          <w:szCs w:val="18"/>
+        </w:rPr>
+        <w:t xml:space="preserve"> </w:t>
+      </w:r>
+      <w:proofErr w:type="gramStart"/>
+      <w:r>
+        <w:rPr>
+          <w:rFonts w:ascii="Lucida Console" w:hAnsi="Lucida Console" w:cs="Lucida Console"/>
+          <w:sz w:val="18"/>
+          <w:szCs w:val="18"/>
+        </w:rPr>
+        <w:t>delete</w:t>
+      </w:r>
+      <w:proofErr w:type="gramEnd"/>
+      <w:r>
+        <w:rPr>
+          <w:rFonts w:ascii="Lucida Console" w:hAnsi="Lucida Console" w:cs="Lucida Console"/>
+          <w:sz w:val="18"/>
+          <w:szCs w:val="18"/>
+        </w:rPr>
+        <w:t xml:space="preserve"> mode 100644 deliverables/database content/tbl_school.csv</w:t>
+      </w:r>
+    </w:p>
+    <w:p>
+      <w:pPr>
+        <w:autoSpaceDE w:val="0"/>
+        <w:autoSpaceDN w:val="0"/>
+        <w:adjustRightInd w:val="0"/>
+        <w:spacing w:after="0" w:line="240" w:lineRule="auto"/>
+        <w:rPr>
+          <w:rFonts w:ascii="Lucida Console" w:hAnsi="Lucida Console" w:cs="Lucida Console"/>
+          <w:sz w:val="18"/>
+          <w:szCs w:val="18"/>
+        </w:rPr>
+      </w:pPr>
+      <w:r>
+        <w:rPr>
+          <w:rFonts w:ascii="Lucida Console" w:hAnsi="Lucida Console" w:cs="Lucida Console"/>
+          <w:sz w:val="18"/>
+          <w:szCs w:val="18"/>
+        </w:rPr>
+        <w:t xml:space="preserve"> </w:t>
+      </w:r>
+      <w:proofErr w:type="gramStart"/>
+      <w:r>
+        <w:rPr>
+          <w:rFonts w:ascii="Lucida Console" w:hAnsi="Lucida Console" w:cs="Lucida Console"/>
+          <w:sz w:val="18"/>
+          <w:szCs w:val="18"/>
+        </w:rPr>
+        <w:t>delete</w:t>
+      </w:r>
+      <w:proofErr w:type="gramEnd"/>
+      <w:r>
+        <w:rPr>
+          <w:rFonts w:ascii="Lucida Console" w:hAnsi="Lucida Console" w:cs="Lucida Console"/>
+          <w:sz w:val="18"/>
+          <w:szCs w:val="18"/>
+        </w:rPr>
+        <w:t xml:space="preserve"> mode 100644 deliverables/database content/tbl_service_area.csv</w:t>
+      </w:r>
+    </w:p>
+    <w:p>
+      <w:pPr>
+        <w:autoSpaceDE w:val="0"/>
+        <w:autoSpaceDN w:val="0"/>
+        <w:adjustRightInd w:val="0"/>
+        <w:spacing w:after="0" w:line="240" w:lineRule="auto"/>
+        <w:rPr>
+          <w:rFonts w:ascii="Lucida Console" w:hAnsi="Lucida Console" w:cs="Lucida Console"/>
+          <w:sz w:val="18"/>
+          <w:szCs w:val="18"/>
+        </w:rPr>
+      </w:pPr>
+      <w:r>
+        <w:rPr>
+          <w:rFonts w:ascii="Lucida Console" w:hAnsi="Lucida Console" w:cs="Lucida Console"/>
+          <w:sz w:val="18"/>
+          <w:szCs w:val="18"/>
+        </w:rPr>
+        <w:t xml:space="preserve"> </w:t>
+      </w:r>
+      <w:proofErr w:type="gramStart"/>
+      <w:r>
+        <w:rPr>
+          <w:rFonts w:ascii="Lucida Console" w:hAnsi="Lucida Console" w:cs="Lucida Console"/>
+          <w:sz w:val="18"/>
+          <w:szCs w:val="18"/>
+        </w:rPr>
+        <w:t>delete</w:t>
+      </w:r>
+      <w:proofErr w:type="gramEnd"/>
+      <w:r>
+        <w:rPr>
+          <w:rFonts w:ascii="Lucida Console" w:hAnsi="Lucida Console" w:cs="Lucida Console"/>
+          <w:sz w:val="18"/>
+          <w:szCs w:val="18"/>
+        </w:rPr>
+        <w:t xml:space="preserve"> mode 100644 deliverables/database content/tbl_spouse.csv</w:t>
+      </w:r>
+    </w:p>
+    <w:p>
+      <w:pPr>
+        <w:autoSpaceDE w:val="0"/>
+        <w:autoSpaceDN w:val="0"/>
+        <w:adjustRightInd w:val="0"/>
+        <w:spacing w:after="0" w:line="240" w:lineRule="auto"/>
+        <w:rPr>
+          <w:rFonts w:ascii="Lucida Console" w:hAnsi="Lucida Console" w:cs="Lucida Console"/>
+          <w:sz w:val="18"/>
+          <w:szCs w:val="18"/>
+        </w:rPr>
+      </w:pPr>
+      <w:r>
+        <w:rPr>
+          <w:rFonts w:ascii="Lucida Console" w:hAnsi="Lucida Console" w:cs="Lucida Console"/>
+          <w:sz w:val="18"/>
+          <w:szCs w:val="18"/>
+        </w:rPr>
+        <w:t xml:space="preserve"> </w:t>
+      </w:r>
+      <w:proofErr w:type="gramStart"/>
+      <w:r>
+        <w:rPr>
+          <w:rFonts w:ascii="Lucida Console" w:hAnsi="Lucida Console" w:cs="Lucida Console"/>
+          <w:sz w:val="18"/>
+          <w:szCs w:val="18"/>
+        </w:rPr>
+        <w:t>create</w:t>
+      </w:r>
+      <w:proofErr w:type="gramEnd"/>
+      <w:r>
+        <w:rPr>
+          <w:rFonts w:ascii="Lucida Console" w:hAnsi="Lucida Console" w:cs="Lucida Console"/>
+          <w:sz w:val="18"/>
+          <w:szCs w:val="18"/>
+        </w:rPr>
+        <w:t xml:space="preserve"> mode 100644 deliverables/documents/mapping.xlsx</w:t>
+      </w:r>
+    </w:p>
+    <w:p>
+      <w:pPr>
+        <w:autoSpaceDE w:val="0"/>
+        <w:autoSpaceDN w:val="0"/>
+        <w:adjustRightInd w:val="0"/>
+        <w:spacing w:after="0" w:line="240" w:lineRule="auto"/>
+        <w:rPr>
+          <w:rFonts w:ascii="Lucida Console" w:hAnsi="Lucida Console" w:cs="Lucida Console"/>
+          <w:sz w:val="18"/>
+          <w:szCs w:val="18"/>
+        </w:rPr>
+      </w:pPr>
+      <w:r>
+        <w:rPr>
+          <w:rFonts w:ascii="Lucida Console" w:hAnsi="Lucida Console" w:cs="Lucida Console"/>
+          <w:sz w:val="18"/>
+          <w:szCs w:val="18"/>
+        </w:rPr>
+        <w:t xml:space="preserve"> </w:t>
+      </w:r>
+      <w:proofErr w:type="gramStart"/>
+      <w:r>
+        <w:rPr>
+          <w:rFonts w:ascii="Lucida Console" w:hAnsi="Lucida Console" w:cs="Lucida Console"/>
+          <w:sz w:val="18"/>
+          <w:szCs w:val="18"/>
+        </w:rPr>
+        <w:t>delete</w:t>
+      </w:r>
+      <w:proofErr w:type="gramEnd"/>
+      <w:r>
+        <w:rPr>
+          <w:rFonts w:ascii="Lucida Console" w:hAnsi="Lucida Console" w:cs="Lucida Console"/>
+          <w:sz w:val="18"/>
+          <w:szCs w:val="18"/>
+        </w:rPr>
+        <w:t xml:space="preserve"> mode 100644 deliverables/documents/~$ample Queries.docx</w:t>
+      </w:r>
+    </w:p>
+    <w:p>
+      <w:pPr>
+        <w:autoSpaceDE w:val="0"/>
+        <w:autoSpaceDN w:val="0"/>
+        <w:adjustRightInd w:val="0"/>
+        <w:spacing w:after="0" w:line="240" w:lineRule="auto"/>
+        <w:rPr>
+          <w:rFonts w:ascii="Lucida Console" w:hAnsi="Lucida Console" w:cs="Lucida Console"/>
+          <w:sz w:val="18"/>
+          <w:szCs w:val="18"/>
+        </w:rPr>
+      </w:pPr>
+      <w:r>
+        <w:rPr>
+          <w:rFonts w:ascii="Lucida Console" w:hAnsi="Lucida Console" w:cs="Lucida Console"/>
+          <w:sz w:val="18"/>
+          <w:szCs w:val="18"/>
+        </w:rPr>
+        <w:t xml:space="preserve"> </w:t>
+      </w:r>
+      <w:proofErr w:type="gramStart"/>
+      <w:r>
+        <w:rPr>
+          <w:rFonts w:ascii="Lucida Console" w:hAnsi="Lucida Console" w:cs="Lucida Console"/>
+          <w:sz w:val="18"/>
+          <w:szCs w:val="18"/>
+        </w:rPr>
+        <w:t>create</w:t>
+      </w:r>
+      <w:proofErr w:type="gramEnd"/>
+      <w:r>
+        <w:rPr>
+          <w:rFonts w:ascii="Lucida Console" w:hAnsi="Lucida Console" w:cs="Lucida Console"/>
+          <w:sz w:val="18"/>
+          <w:szCs w:val="18"/>
+        </w:rPr>
+        <w:t xml:space="preserve"> mode 100644 deliverables/documents/~$mapping.xlsx</w:t>
+      </w:r>
+    </w:p>
+    <w:p>
+      <w:pPr>
+        <w:autoSpaceDE w:val="0"/>
+        <w:autoSpaceDN w:val="0"/>
+        <w:adjustRightInd w:val="0"/>
+        <w:spacing w:after="0" w:line="240" w:lineRule="auto"/>
+        <w:rPr>
+          <w:rFonts w:ascii="Lucida Console" w:hAnsi="Lucida Console" w:cs="Lucida Console"/>
+          <w:sz w:val="18"/>
+          <w:szCs w:val="18"/>
+        </w:rPr>
+      </w:pPr>
+      <w:r>
+        <w:rPr>
+          <w:rFonts w:ascii="Lucida Console" w:hAnsi="Lucida Console" w:cs="Lucida Console"/>
+          <w:sz w:val="18"/>
+          <w:szCs w:val="18"/>
+        </w:rPr>
+        <w:t xml:space="preserve"> </w:t>
+      </w:r>
+      <w:proofErr w:type="gramStart"/>
+      <w:r>
+        <w:rPr>
+          <w:rFonts w:ascii="Lucida Console" w:hAnsi="Lucida Console" w:cs="Lucida Console"/>
+          <w:sz w:val="18"/>
+          <w:szCs w:val="18"/>
+        </w:rPr>
+        <w:t>delete</w:t>
+      </w:r>
+      <w:proofErr w:type="gramEnd"/>
+      <w:r>
+        <w:rPr>
+          <w:rFonts w:ascii="Lucida Console" w:hAnsi="Lucida Console" w:cs="Lucida Console"/>
+          <w:sz w:val="18"/>
+          <w:szCs w:val="18"/>
+        </w:rPr>
+        <w:t xml:space="preserve"> mode 100644 deliverables/documents/~$</w:t>
+      </w:r>
+      <w:proofErr w:type="spellStart"/>
+      <w:r>
+        <w:rPr>
+          <w:rFonts w:ascii="Lucida Console" w:hAnsi="Lucida Console" w:cs="Lucida Console"/>
+          <w:sz w:val="18"/>
+          <w:szCs w:val="18"/>
+        </w:rPr>
+        <w:t>rk</w:t>
+      </w:r>
+      <w:proofErr w:type="spellEnd"/>
+      <w:r>
+        <w:rPr>
+          <w:rFonts w:ascii="Lucida Console" w:hAnsi="Lucida Console" w:cs="Lucida Console"/>
+          <w:sz w:val="18"/>
+          <w:szCs w:val="18"/>
+        </w:rPr>
+        <w:t xml:space="preserve"> with github.docx</w:t>
+      </w:r>
+    </w:p>
+    <w:p>
+      <w:pPr>
+        <w:autoSpaceDE w:val="0"/>
+        <w:autoSpaceDN w:val="0"/>
+        <w:adjustRightInd w:val="0"/>
+        <w:spacing w:after="0" w:line="240" w:lineRule="auto"/>
+        <w:rPr>
+          <w:rFonts w:ascii="Lucida Console" w:hAnsi="Lucida Console" w:cs="Lucida Console"/>
+          <w:sz w:val="18"/>
+          <w:szCs w:val="18"/>
+        </w:rPr>
+      </w:pPr>
+      <w:r>
+        <w:rPr>
+          <w:rFonts w:ascii="Lucida Console" w:hAnsi="Lucida Console" w:cs="Lucida Console"/>
+          <w:sz w:val="18"/>
+          <w:szCs w:val="18"/>
+        </w:rPr>
+        <w:t xml:space="preserve"> </w:t>
+      </w:r>
+      <w:proofErr w:type="gramStart"/>
+      <w:r>
+        <w:rPr>
+          <w:rFonts w:ascii="Lucida Console" w:hAnsi="Lucida Console" w:cs="Lucida Console"/>
+          <w:sz w:val="18"/>
+          <w:szCs w:val="18"/>
+        </w:rPr>
+        <w:t>delete</w:t>
+      </w:r>
+      <w:proofErr w:type="gramEnd"/>
+      <w:r>
+        <w:rPr>
+          <w:rFonts w:ascii="Lucida Console" w:hAnsi="Lucida Console" w:cs="Lucida Console"/>
+          <w:sz w:val="18"/>
+          <w:szCs w:val="18"/>
+        </w:rPr>
+        <w:t xml:space="preserve"> mode 100644 deliverables/documents/~$</w:t>
+      </w:r>
+      <w:proofErr w:type="spellStart"/>
+      <w:r>
+        <w:rPr>
+          <w:rFonts w:ascii="Lucida Console" w:hAnsi="Lucida Console" w:cs="Lucida Console"/>
+          <w:sz w:val="18"/>
+          <w:szCs w:val="18"/>
+        </w:rPr>
+        <w:t>scription</w:t>
+      </w:r>
+      <w:proofErr w:type="spellEnd"/>
+      <w:r>
+        <w:rPr>
+          <w:rFonts w:ascii="Lucida Console" w:hAnsi="Lucida Console" w:cs="Lucida Console"/>
+          <w:sz w:val="18"/>
+          <w:szCs w:val="18"/>
+        </w:rPr>
+        <w:t xml:space="preserve"> of existing Database Objects.docx</w:t>
+      </w:r>
+    </w:p>
+    <w:p>
+      <w:pPr>
+        <w:autoSpaceDE w:val="0"/>
+        <w:autoSpaceDN w:val="0"/>
+        <w:adjustRightInd w:val="0"/>
+        <w:spacing w:after="0" w:line="240" w:lineRule="auto"/>
+        <w:rPr>
+          <w:rFonts w:ascii="Lucida Console" w:hAnsi="Lucida Console" w:cs="Lucida Console"/>
+          <w:sz w:val="18"/>
+          <w:szCs w:val="18"/>
+        </w:rPr>
+      </w:pPr>
+      <w:r>
+        <w:rPr>
+          <w:rFonts w:ascii="Lucida Console" w:hAnsi="Lucida Console" w:cs="Lucida Console"/>
+          <w:sz w:val="18"/>
+          <w:szCs w:val="18"/>
+        </w:rPr>
+        <w:t xml:space="preserve"> </w:t>
+      </w:r>
+      <w:proofErr w:type="gramStart"/>
+      <w:r>
+        <w:rPr>
+          <w:rFonts w:ascii="Lucida Console" w:hAnsi="Lucida Console" w:cs="Lucida Console"/>
+          <w:sz w:val="18"/>
+          <w:szCs w:val="18"/>
+        </w:rPr>
+        <w:t>delete</w:t>
+      </w:r>
+      <w:proofErr w:type="gramEnd"/>
+      <w:r>
+        <w:rPr>
+          <w:rFonts w:ascii="Lucida Console" w:hAnsi="Lucida Console" w:cs="Lucida Console"/>
+          <w:sz w:val="18"/>
+          <w:szCs w:val="18"/>
+        </w:rPr>
+        <w:t xml:space="preserve"> mode 100644 deliverables/documents/~WRL0003.tmp</w:t>
+      </w:r>
+    </w:p>
+    <w:p>
       <w:r>
         <w:drawing>
-          <wp:inline distT="0" distB="0" distL="0" distR="0" wp14:anchorId="229B760D" wp14:editId="1A9F8E87">
-            <wp:extent cx="4750044" cy="273064"/>
+          <wp:inline distT="0" distB="0" distL="0" distR="0" wp14:anchorId="1BC8ACA0" wp14:editId="0F9C2391">
+            <wp:extent cx="5943600" cy="2847340"/>
             <wp:effectExtent l="0" t="0" r="0" b="0"/>
-            <wp:docPr id="5" name="Picture 5"/>
+            <wp:docPr id="7" name="Picture 7"/>
             <wp:cNvGraphicFramePr>
               <a:graphicFrameLocks xmlns:a="http://schemas.openxmlformats.org/drawingml/2006/main" noChangeAspect="1"/>
             </wp:cNvGraphicFramePr>
@@ -454,7 +1732,7 @@
                   <pic:spPr>
                     <a:xfrm>
                       <a:off x="0" y="0"/>
-                      <a:ext cx="4750044" cy="273064"/>
+                      <a:ext cx="5943600" cy="2847340"/>
                     </a:xfrm>
                     <a:prstGeom prst="rect">
                       <a:avLst/>
@@ -469,41 +1747,44 @@
     </w:p>
     <w:p>
       <w:pPr>
-        <w:pStyle w:val="ListParagraph"/>
-        <w:numPr>
-          <w:ilvl w:val="0"/>
-          <w:numId w:val="2"/>
-        </w:numPr>
+        <w:ind w:left="360"/>
       </w:pPr>
       <w:r>
         <w:rPr>
           <w:rFonts w:ascii="Courier New" w:hAnsi="Courier New" w:cs="Courier New"/>
           <w:noProof/>
-        </w:rPr>
-        <w:lastRenderedPageBreak/>
+          <w:color w:val="FF0000"/>
+        </w:rPr>
         <w:t>Git push</w:t>
       </w:r>
       <w:r>
         <w:rPr>
           <w:noProof/>
-        </w:rPr>
-        <w:t xml:space="preserve"> to send it to remote repository</w:t>
-      </w:r>
-    </w:p>
-    <w:p>
-      <w:pPr>
-        <w:pStyle w:val="ListParagraph"/>
-        <w:numPr>
-          <w:ilvl w:val="0"/>
-          <w:numId w:val="2"/>
-        </w:numPr>
-      </w:pPr>
-      <w:r>
-        <w:t>ready</w:t>
-      </w:r>
-      <w:bookmarkStart w:id="0" w:name="_GoBack"/>
-      <w:bookmarkEnd w:id="0"/>
-    </w:p>
+          <w:color w:val="FF0000"/>
+        </w:rPr>
+        <w:t xml:space="preserve"> </w:t>
+      </w:r>
+      <w:r>
+        <w:rPr>
+          <w:noProof/>
+        </w:rPr>
+        <w:t>to send it to remote repository</w:t>
+      </w:r>
+    </w:p>
+    <w:p>
+      <w:pPr>
+        <w:ind w:left="360"/>
+      </w:pPr>
+      <w:r>
+        <w:t>Ready</w:t>
+      </w:r>
+    </w:p>
+    <w:p>
+      <w:pPr>
+        <w:ind w:left="360"/>
+      </w:pPr>
+    </w:p>
+    <w:p/>
     <w:sectPr>
       <w:pgSz w:w="12240" w:h="15840"/>
       <w:pgMar w:top="1440" w:right="1440" w:bottom="1440" w:left="1440" w:header="720" w:footer="720" w:gutter="0"/>
@@ -691,11 +1972,103 @@
       </w:pPr>
     </w:lvl>
   </w:abstractNum>
+  <w:abstractNum w:abstractNumId="2" w15:restartNumberingAfterBreak="0">
+    <w:nsid w:val="73073217"/>
+    <w:multiLevelType w:val="hybridMultilevel"/>
+    <w:tmpl w:val="A918A79A"/>
+    <w:lvl w:ilvl="0" w:tplc="0409000F">
+      <w:start w:val="1"/>
+      <w:numFmt w:val="decimal"/>
+      <w:lvlText w:val="%1."/>
+      <w:lvlJc w:val="left"/>
+      <w:pPr>
+        <w:ind w:left="720" w:hanging="360"/>
+      </w:pPr>
+      <w:rPr>
+        <w:rFonts w:hint="default"/>
+      </w:rPr>
+    </w:lvl>
+    <w:lvl w:ilvl="1" w:tplc="04090019" w:tentative="1">
+      <w:start w:val="1"/>
+      <w:numFmt w:val="lowerLetter"/>
+      <w:lvlText w:val="%2."/>
+      <w:lvlJc w:val="left"/>
+      <w:pPr>
+        <w:ind w:left="1440" w:hanging="360"/>
+      </w:pPr>
+    </w:lvl>
+    <w:lvl w:ilvl="2" w:tplc="0409001B" w:tentative="1">
+      <w:start w:val="1"/>
+      <w:numFmt w:val="lowerRoman"/>
+      <w:lvlText w:val="%3."/>
+      <w:lvlJc w:val="right"/>
+      <w:pPr>
+        <w:ind w:left="2160" w:hanging="180"/>
+      </w:pPr>
+    </w:lvl>
+    <w:lvl w:ilvl="3" w:tplc="0409000F" w:tentative="1">
+      <w:start w:val="1"/>
+      <w:numFmt w:val="decimal"/>
+      <w:lvlText w:val="%4."/>
+      <w:lvlJc w:val="left"/>
+      <w:pPr>
+        <w:ind w:left="2880" w:hanging="360"/>
+      </w:pPr>
+    </w:lvl>
+    <w:lvl w:ilvl="4" w:tplc="04090019" w:tentative="1">
+      <w:start w:val="1"/>
+      <w:numFmt w:val="lowerLetter"/>
+      <w:lvlText w:val="%5."/>
+      <w:lvlJc w:val="left"/>
+      <w:pPr>
+        <w:ind w:left="3600" w:hanging="360"/>
+      </w:pPr>
+    </w:lvl>
+    <w:lvl w:ilvl="5" w:tplc="0409001B" w:tentative="1">
+      <w:start w:val="1"/>
+      <w:numFmt w:val="lowerRoman"/>
+      <w:lvlText w:val="%6."/>
+      <w:lvlJc w:val="right"/>
+      <w:pPr>
+        <w:ind w:left="4320" w:hanging="180"/>
+      </w:pPr>
+    </w:lvl>
+    <w:lvl w:ilvl="6" w:tplc="0409000F" w:tentative="1">
+      <w:start w:val="1"/>
+      <w:numFmt w:val="decimal"/>
+      <w:lvlText w:val="%7."/>
+      <w:lvlJc w:val="left"/>
+      <w:pPr>
+        <w:ind w:left="5040" w:hanging="360"/>
+      </w:pPr>
+    </w:lvl>
+    <w:lvl w:ilvl="7" w:tplc="04090019" w:tentative="1">
+      <w:start w:val="1"/>
+      <w:numFmt w:val="lowerLetter"/>
+      <w:lvlText w:val="%8."/>
+      <w:lvlJc w:val="left"/>
+      <w:pPr>
+        <w:ind w:left="5760" w:hanging="360"/>
+      </w:pPr>
+    </w:lvl>
+    <w:lvl w:ilvl="8" w:tplc="0409001B" w:tentative="1">
+      <w:start w:val="1"/>
+      <w:numFmt w:val="lowerRoman"/>
+      <w:lvlText w:val="%9."/>
+      <w:lvlJc w:val="right"/>
+      <w:pPr>
+        <w:ind w:left="6480" w:hanging="180"/>
+      </w:pPr>
+    </w:lvl>
+  </w:abstractNum>
   <w:num w:numId="1">
     <w:abstractNumId w:val="0"/>
   </w:num>
   <w:num w:numId="2">
     <w:abstractNumId w:val="1"/>
+  </w:num>
+  <w:num w:numId="3">
+    <w:abstractNumId w:val="2"/>
   </w:num>
 </w:numbering>
 </file>
@@ -1094,6 +2467,71 @@
     <w:name w:val="Normal"/>
     <w:qFormat/>
   </w:style>
+  <w:style w:type="paragraph" w:styleId="Heading1">
+    <w:name w:val="heading 1"/>
+    <w:basedOn w:val="Normal"/>
+    <w:next w:val="Normal"/>
+    <w:link w:val="Heading1Char"/>
+    <w:uiPriority w:val="9"/>
+    <w:qFormat/>
+    <w:rsid w:val="00CF2C65"/>
+    <w:pPr>
+      <w:keepNext/>
+      <w:keepLines/>
+      <w:spacing w:before="240" w:after="0"/>
+      <w:outlineLvl w:val="0"/>
+    </w:pPr>
+    <w:rPr>
+      <w:rFonts w:asciiTheme="majorHAnsi" w:eastAsiaTheme="majorEastAsia" w:hAnsiTheme="majorHAnsi" w:cstheme="majorBidi"/>
+      <w:color w:val="2E74B5" w:themeColor="accent1" w:themeShade="BF"/>
+      <w:sz w:val="32"/>
+      <w:szCs w:val="32"/>
+    </w:rPr>
+  </w:style>
+  <w:style w:type="paragraph" w:styleId="Heading2">
+    <w:name w:val="heading 2"/>
+    <w:basedOn w:val="Normal"/>
+    <w:next w:val="Normal"/>
+    <w:link w:val="Heading2Char"/>
+    <w:uiPriority w:val="9"/>
+    <w:unhideWhenUsed/>
+    <w:qFormat/>
+    <w:rsid w:val="00CF2C65"/>
+    <w:pPr>
+      <w:keepNext/>
+      <w:keepLines/>
+      <w:spacing w:before="40" w:after="0"/>
+      <w:outlineLvl w:val="1"/>
+    </w:pPr>
+    <w:rPr>
+      <w:rFonts w:asciiTheme="majorHAnsi" w:eastAsiaTheme="majorEastAsia" w:hAnsiTheme="majorHAnsi" w:cstheme="majorBidi"/>
+      <w:color w:val="2E74B5" w:themeColor="accent1" w:themeShade="BF"/>
+      <w:sz w:val="26"/>
+      <w:szCs w:val="26"/>
+    </w:rPr>
+  </w:style>
+  <w:style w:type="paragraph" w:styleId="Heading3">
+    <w:name w:val="heading 3"/>
+    <w:basedOn w:val="Normal"/>
+    <w:next w:val="Normal"/>
+    <w:link w:val="Heading3Char"/>
+    <w:uiPriority w:val="9"/>
+    <w:unhideWhenUsed/>
+    <w:qFormat/>
+    <w:rsid w:val="00CF2C65"/>
+    <w:pPr>
+      <w:keepNext/>
+      <w:keepLines/>
+      <w:spacing w:before="40" w:after="0"/>
+      <w:outlineLvl w:val="2"/>
+    </w:pPr>
+    <w:rPr>
+      <w:rFonts w:asciiTheme="majorHAnsi" w:eastAsiaTheme="majorEastAsia" w:hAnsiTheme="majorHAnsi" w:cstheme="majorBidi"/>
+      <w:color w:val="1F4D78" w:themeColor="accent1" w:themeShade="7F"/>
+      <w:sz w:val="24"/>
+      <w:szCs w:val="24"/>
+    </w:rPr>
+  </w:style>
   <w:style w:type="character" w:default="1" w:styleId="DefaultParagraphFont">
     <w:name w:val="Default Paragraph Font"/>
     <w:uiPriority w:val="1"/>
@@ -1142,6 +2580,45 @@
       <w:ind w:left="720"/>
       <w:contextualSpacing/>
     </w:pPr>
+  </w:style>
+  <w:style w:type="character" w:customStyle="1" w:styleId="Heading1Char">
+    <w:name w:val="Heading 1 Char"/>
+    <w:basedOn w:val="DefaultParagraphFont"/>
+    <w:link w:val="Heading1"/>
+    <w:uiPriority w:val="9"/>
+    <w:rsid w:val="00CF2C65"/>
+    <w:rPr>
+      <w:rFonts w:asciiTheme="majorHAnsi" w:eastAsiaTheme="majorEastAsia" w:hAnsiTheme="majorHAnsi" w:cstheme="majorBidi"/>
+      <w:color w:val="2E74B5" w:themeColor="accent1" w:themeShade="BF"/>
+      <w:sz w:val="32"/>
+      <w:szCs w:val="32"/>
+    </w:rPr>
+  </w:style>
+  <w:style w:type="character" w:customStyle="1" w:styleId="Heading2Char">
+    <w:name w:val="Heading 2 Char"/>
+    <w:basedOn w:val="DefaultParagraphFont"/>
+    <w:link w:val="Heading2"/>
+    <w:uiPriority w:val="9"/>
+    <w:rsid w:val="00CF2C65"/>
+    <w:rPr>
+      <w:rFonts w:asciiTheme="majorHAnsi" w:eastAsiaTheme="majorEastAsia" w:hAnsiTheme="majorHAnsi" w:cstheme="majorBidi"/>
+      <w:color w:val="2E74B5" w:themeColor="accent1" w:themeShade="BF"/>
+      <w:sz w:val="26"/>
+      <w:szCs w:val="26"/>
+    </w:rPr>
+  </w:style>
+  <w:style w:type="character" w:customStyle="1" w:styleId="Heading3Char">
+    <w:name w:val="Heading 3 Char"/>
+    <w:basedOn w:val="DefaultParagraphFont"/>
+    <w:link w:val="Heading3"/>
+    <w:uiPriority w:val="9"/>
+    <w:rsid w:val="00CF2C65"/>
+    <w:rPr>
+      <w:rFonts w:asciiTheme="majorHAnsi" w:eastAsiaTheme="majorEastAsia" w:hAnsiTheme="majorHAnsi" w:cstheme="majorBidi"/>
+      <w:color w:val="1F4D78" w:themeColor="accent1" w:themeShade="7F"/>
+      <w:sz w:val="24"/>
+      <w:szCs w:val="24"/>
+    </w:rPr>
   </w:style>
 </w:styles>
 </file>

</xml_diff>